<commit_message>
Asaugat despre users quoatas
</commit_message>
<xml_diff>
--- a/Documentatie/AplicatieSO.docx
+++ b/Documentatie/AplicatieSO.docx
@@ -691,11 +691,7 @@
         <w:pStyle w:val="Normal"/>
         <w:spacing w:lineRule="auto" w:line="276" w:before="0" w:after="160"/>
         <w:contextualSpacing/>
-        <w:rPr>
-          <w:rFonts w:ascii="Times New Roman" w:hAnsi="Times New Roman" w:cs="Times New Roman"/>
-          <w:sz w:val="24"/>
-          <w:szCs w:val="24"/>
-        </w:rPr>
+        <w:rPr/>
       </w:pPr>
       <w:r>
         <w:rPr>
@@ -768,6 +764,97 @@
           <w:szCs w:val="24"/>
         </w:rPr>
         <w:t xml:space="preserve"> seconds.</w:t>
+      </w:r>
+    </w:p>
+    <w:p>
+      <w:pPr>
+        <w:pStyle w:val="Normal"/>
+        <w:spacing w:lineRule="auto" w:line="276" w:before="0" w:after="160"/>
+        <w:contextualSpacing/>
+        <w:rPr>
+          <w:rFonts w:ascii="Times New Roman" w:hAnsi="Times New Roman" w:cs="Times New Roman"/>
+          <w:sz w:val="24"/>
+          <w:szCs w:val="24"/>
+        </w:rPr>
+      </w:pPr>
+      <w:r>
+        <w:rPr/>
+      </w:r>
+    </w:p>
+    <w:p>
+      <w:pPr>
+        <w:pStyle w:val="Normal"/>
+        <w:spacing w:lineRule="auto" w:line="276" w:before="0" w:after="160"/>
+        <w:contextualSpacing/>
+        <w:rPr>
+          <w:b/>
+          <w:b/>
+          <w:bCs/>
+          <w:sz w:val="28"/>
+          <w:szCs w:val="28"/>
+        </w:rPr>
+      </w:pPr>
+      <w:r>
+        <w:rPr>
+          <w:rFonts w:cs="Times New Roman" w:ascii="Times New Roman" w:hAnsi="Times New Roman"/>
+          <w:b/>
+          <w:bCs/>
+          <w:sz w:val="28"/>
+          <w:szCs w:val="28"/>
+        </w:rPr>
+        <w:t>Limit user storage with quotas</w:t>
+      </w:r>
+    </w:p>
+    <w:p>
+      <w:pPr>
+        <w:pStyle w:val="Normal"/>
+        <w:spacing w:lineRule="auto" w:line="276" w:before="0" w:after="160"/>
+        <w:contextualSpacing/>
+        <w:rPr>
+          <w:rStyle w:val="SourceText"/>
+          <w:sz w:val="20"/>
+          <w:szCs w:val="20"/>
+        </w:rPr>
+      </w:pPr>
+      <w:r>
+        <w:rPr>
+          <w:rFonts w:cs="Times New Roman" w:ascii="Times New Roman" w:hAnsi="Times New Roman"/>
+          <w:b w:val="false"/>
+          <w:bCs w:val="false"/>
+          <w:sz w:val="28"/>
+          <w:szCs w:val="28"/>
+        </w:rPr>
+        <w:t>https://access.redhat.com/documentation/en-us/red_hat_enterprise_linux/5/html/deployment_guide/ch-disk-quotas</w:t>
+      </w:r>
+    </w:p>
+    <w:p>
+      <w:pPr>
+        <w:pStyle w:val="PreformattedText"/>
+        <w:spacing w:lineRule="auto" w:line="276" w:before="0" w:after="160"/>
+        <w:contextualSpacing/>
+        <w:rPr>
+          <w:rStyle w:val="SourceText"/>
+          <w:sz w:val="20"/>
+          <w:szCs w:val="20"/>
+        </w:rPr>
+      </w:pPr>
+      <w:r>
+        <w:rPr/>
+      </w:r>
+    </w:p>
+    <w:p>
+      <w:pPr>
+        <w:pStyle w:val="Normal"/>
+        <w:spacing w:lineRule="auto" w:line="276" w:before="0" w:after="160"/>
+        <w:contextualSpacing/>
+        <w:rPr>
+          <w:rFonts w:ascii="Times New Roman" w:hAnsi="Times New Roman" w:cs="Times New Roman"/>
+          <w:sz w:val="24"/>
+          <w:szCs w:val="24"/>
+        </w:rPr>
+      </w:pPr>
+      <w:r>
+        <w:rPr/>
       </w:r>
     </w:p>
     <w:p>
@@ -2844,6 +2931,14 @@
       <w:sz w:val="20"/>
     </w:rPr>
   </w:style>
+  <w:style w:type="character" w:styleId="ListLabel3">
+    <w:name w:val="ListLabel 3"/>
+    <w:qFormat/>
+    <w:rPr>
+      <w:rFonts w:ascii="Courier New" w:hAnsi="Courier New" w:cs="Courier New"/>
+      <w:sz w:val="20"/>
+    </w:rPr>
+  </w:style>
   <w:style w:type="paragraph" w:styleId="Heading" w:customStyle="1">
     <w:name w:val="Heading"/>
     <w:basedOn w:val="Normal"/>

</xml_diff>

<commit_message>
Adaugat comanda set quota documentatie
</commit_message>
<xml_diff>
--- a/Documentatie/AplicatieSO.docx
+++ b/Documentatie/AplicatieSO.docx
@@ -778,7 +778,11 @@
         </w:rPr>
       </w:pPr>
       <w:r>
-        <w:rPr/>
+        <w:rPr>
+          <w:rFonts w:cs="Times New Roman" w:ascii="Times New Roman" w:hAnsi="Times New Roman"/>
+          <w:sz w:val="24"/>
+          <w:szCs w:val="24"/>
+        </w:rPr>
       </w:r>
     </w:p>
     <w:p>
@@ -833,13 +837,17 @@
         <w:spacing w:lineRule="auto" w:line="276" w:before="0" w:after="160"/>
         <w:contextualSpacing/>
         <w:rPr>
+          <w:sz w:val="20"/>
+          <w:szCs w:val="20"/>
+        </w:rPr>
+      </w:pPr>
+      <w:r>
+        <w:rPr>
           <w:rStyle w:val="SourceText"/>
           <w:sz w:val="20"/>
           <w:szCs w:val="20"/>
         </w:rPr>
-      </w:pPr>
-      <w:r>
-        <w:rPr/>
+        <w:t>sudo setquota dorin.haloca 20M 20M 0 0 /</w:t>
       </w:r>
     </w:p>
     <w:p>
@@ -854,7 +862,11 @@
         </w:rPr>
       </w:pPr>
       <w:r>
-        <w:rPr/>
+        <w:rPr>
+          <w:rFonts w:cs="Times New Roman" w:ascii="Times New Roman" w:hAnsi="Times New Roman"/>
+          <w:sz w:val="24"/>
+          <w:szCs w:val="24"/>
+        </w:rPr>
       </w:r>
     </w:p>
     <w:p>
@@ -2939,6 +2951,14 @@
       <w:sz w:val="20"/>
     </w:rPr>
   </w:style>
+  <w:style w:type="character" w:styleId="ListLabel4">
+    <w:name w:val="ListLabel 4"/>
+    <w:qFormat/>
+    <w:rPr>
+      <w:rFonts w:ascii="Courier New" w:hAnsi="Courier New" w:cs="Courier New"/>
+      <w:sz w:val="20"/>
+    </w:rPr>
+  </w:style>
   <w:style w:type="paragraph" w:styleId="Heading" w:customStyle="1">
     <w:name w:val="Heading"/>
     <w:basedOn w:val="Normal"/>

</xml_diff>

<commit_message>
Can create question files
</commit_message>
<xml_diff>
--- a/Documentatie/AplicatieSO.docx
+++ b/Documentatie/AplicatieSO.docx
@@ -422,6 +422,31 @@
           <w:rFonts w:cs="Courier New" w:ascii="Courier New" w:hAnsi="Courier New"/>
           <w:sz w:val="20"/>
         </w:rPr>
+        <w:t xml:space="preserve">- </w:t>
+      </w:r>
+      <w:r>
+        <w:rPr>
+          <w:rFonts w:cs="Courier New" w:ascii="Courier New" w:hAnsi="Courier New"/>
+          <w:sz w:val="20"/>
+        </w:rPr>
+        <w:t>The forlder questions from mvc needs all permissions for the group “www-data”</w:t>
+      </w:r>
+    </w:p>
+    <w:p>
+      <w:pPr>
+        <w:pStyle w:val="Normal"/>
+        <w:spacing w:lineRule="auto" w:line="276" w:before="0" w:after="160"/>
+        <w:contextualSpacing/>
+        <w:rPr>
+          <w:rFonts w:ascii="Courier New" w:hAnsi="Courier New" w:cs="Courier New"/>
+          <w:sz w:val="20"/>
+        </w:rPr>
+      </w:pPr>
+      <w:r>
+        <w:rPr>
+          <w:rFonts w:cs="Courier New" w:ascii="Courier New" w:hAnsi="Courier New"/>
+          <w:sz w:val="20"/>
+        </w:rPr>
       </w:r>
     </w:p>
     <w:p>
@@ -666,8 +691,9 @@
       </w:pPr>
       <w:r>
         <w:rPr>
-          <w:b w:val="false"/>
-          <w:bCs w:val="false"/>
+          <w:rFonts w:cs="Courier New" w:ascii="Courier New" w:hAnsi="Courier New"/>
+          <w:sz w:val="20"/>
+          <w:szCs w:val="28"/>
         </w:rPr>
       </w:r>
     </w:p>
@@ -684,8 +710,9 @@
       </w:pPr>
       <w:r>
         <w:rPr>
-          <w:b w:val="false"/>
-          <w:bCs w:val="false"/>
+          <w:rFonts w:cs="Courier New" w:ascii="Times New Roman" w:hAnsi="Times New Roman"/>
+          <w:sz w:val="28"/>
+          <w:szCs w:val="28"/>
         </w:rPr>
       </w:r>
     </w:p>
@@ -3313,6 +3340,25 @@
       <w:szCs w:val="28"/>
     </w:rPr>
   </w:style>
+  <w:style w:type="character" w:styleId="ListLabel8">
+    <w:name w:val="ListLabel 8"/>
+    <w:qFormat/>
+    <w:rPr>
+      <w:rFonts w:ascii="Courier New" w:hAnsi="Courier New" w:cs="Courier New"/>
+      <w:sz w:val="20"/>
+    </w:rPr>
+  </w:style>
+  <w:style w:type="character" w:styleId="ListLabel9">
+    <w:name w:val="ListLabel 9"/>
+    <w:qFormat/>
+    <w:rPr>
+      <w:rFonts w:ascii="Times New Roman" w:hAnsi="Times New Roman" w:cs="Times New Roman"/>
+      <w:b w:val="false"/>
+      <w:bCs w:val="false"/>
+      <w:sz w:val="28"/>
+      <w:szCs w:val="28"/>
+    </w:rPr>
+  </w:style>
   <w:style w:type="paragraph" w:styleId="Heading" w:customStyle="1">
     <w:name w:val="Heading"/>
     <w:basedOn w:val="Normal"/>

</xml_diff>

<commit_message>
Documentat buguri. Reparat la submit check
</commit_message>
<xml_diff>
--- a/Documentatie/AplicatieSO.docx
+++ b/Documentatie/AplicatieSO.docx
@@ -877,6 +877,56 @@
         <w:spacing w:lineRule="auto" w:line="276" w:before="0" w:after="160"/>
         <w:contextualSpacing/>
         <w:rPr>
+          <w:b w:val="false"/>
+          <w:b w:val="false"/>
+          <w:bCs w:val="false"/>
+        </w:rPr>
+      </w:pPr>
+      <w:r>
+        <w:rPr>
+          <w:rFonts w:cs="Courier New" w:ascii="Times New Roman" w:hAnsi="Times New Roman"/>
+          <w:b w:val="false"/>
+          <w:bCs w:val="false"/>
+          <w:sz w:val="28"/>
+          <w:szCs w:val="28"/>
+        </w:rPr>
+        <w:tab/>
+      </w:r>
+      <w:r>
+        <w:rPr>
+          <w:rFonts w:cs="Courier New" w:ascii="Times New Roman" w:hAnsi="Times New Roman"/>
+          <w:b w:val="false"/>
+          <w:bCs w:val="false"/>
+          <w:sz w:val="24"/>
+          <w:szCs w:val="24"/>
+        </w:rPr>
+        <w:t>E posibil ca mqsql sa aiba quota setat. Cand va atinge limita, va refuza sa porneasca.</w:t>
+      </w:r>
+    </w:p>
+    <w:p>
+      <w:pPr>
+        <w:pStyle w:val="Normal"/>
+        <w:spacing w:lineRule="auto" w:line="276" w:before="0" w:after="160"/>
+        <w:contextualSpacing/>
+        <w:rPr>
+          <w:rFonts w:ascii="Times New Roman" w:hAnsi="Times New Roman" w:cs="Courier New"/>
+          <w:sz w:val="28"/>
+          <w:szCs w:val="28"/>
+        </w:rPr>
+      </w:pPr>
+      <w:r>
+        <w:rPr>
+          <w:b w:val="false"/>
+          <w:bCs w:val="false"/>
+        </w:rPr>
+      </w:r>
+    </w:p>
+    <w:p>
+      <w:pPr>
+        <w:pStyle w:val="Normal"/>
+        <w:spacing w:lineRule="auto" w:line="276" w:before="0" w:after="160"/>
+        <w:contextualSpacing/>
+        <w:rPr>
           <w:rFonts w:ascii="Times New Roman" w:hAnsi="Times New Roman" w:cs="Courier New"/>
           <w:b/>
           <w:b/>
@@ -1124,7 +1174,9 @@
         <w:pStyle w:val="PreformattedText"/>
         <w:spacing w:lineRule="auto" w:line="276" w:before="0" w:after="160"/>
         <w:contextualSpacing/>
-        <w:rPr/>
+        <w:rPr>
+          <w:rStyle w:val="SourceText"/>
+        </w:rPr>
       </w:pPr>
       <w:r>
         <w:rPr>
@@ -1150,6 +1202,7 @@
           <w:sz w:val="24"/>
           <w:szCs w:val="24"/>
         </w:rPr>
+        <w:t>Quotas don’t work for users with a number as username. They need at least one letter!</w:t>
       </w:r>
     </w:p>
     <w:p>
@@ -1995,11 +2048,7 @@
       <w:r>
         <w:rPr/>
         <w:tab/>
-        <w:t xml:space="preserve">- </w:t>
-      </w:r>
-      <w:r>
-        <w:rPr/>
-        <w:t>in caz ca outputul este diferit, testez comenzile date pentru a vedea daca sunt la fel</w:t>
+        <w:t>- in caz ca outputul este diferit, testez comenzile date pentru a vedea daca sunt la fel</w:t>
       </w:r>
     </w:p>
     <w:p>
@@ -3338,6 +3387,23 @@
       <w:szCs w:val="28"/>
     </w:rPr>
   </w:style>
+  <w:style w:type="character" w:styleId="ListLabel12">
+    <w:name w:val="ListLabel 12"/>
+    <w:qFormat/>
+    <w:rPr>
+      <w:rFonts w:ascii="Courier New" w:hAnsi="Courier New" w:cs="Courier New"/>
+      <w:sz w:val="20"/>
+    </w:rPr>
+  </w:style>
+  <w:style w:type="character" w:styleId="ListLabel13">
+    <w:name w:val="ListLabel 13"/>
+    <w:qFormat/>
+    <w:rPr>
+      <w:rFonts w:ascii="Times New Roman" w:hAnsi="Times New Roman" w:cs="Times New Roman"/>
+      <w:sz w:val="28"/>
+      <w:szCs w:val="28"/>
+    </w:rPr>
+  </w:style>
   <w:style w:type="paragraph" w:styleId="Heading" w:customStyle="1">
     <w:name w:val="Heading"/>
     <w:basedOn w:val="Normal"/>

</xml_diff>

<commit_message>
Limited user processes limit
</commit_message>
<xml_diff>
--- a/Documentatie/AplicatieSO.docx
+++ b/Documentatie/AplicatieSO.docx
@@ -1075,11 +1075,39 @@
         </w:rPr>
       </w:pPr>
       <w:r>
-        <w:rPr>
-          <w:rFonts w:cs="Times New Roman" w:ascii="Times New Roman" w:hAnsi="Times New Roman"/>
+        <w:rPr/>
+      </w:r>
+    </w:p>
+    <w:p>
+      <w:pPr>
+        <w:pStyle w:val="Normal"/>
+        <w:spacing w:lineRule="auto" w:line="276" w:before="0" w:after="160"/>
+        <w:contextualSpacing/>
+        <w:rPr>
+          <w:rFonts w:ascii="Times New Roman" w:hAnsi="Times New Roman" w:cs="Times New Roman"/>
           <w:sz w:val="24"/>
           <w:szCs w:val="24"/>
         </w:rPr>
+      </w:pPr>
+      <w:r>
+        <w:rPr>
+          <w:rFonts w:cs="Times New Roman" w:ascii="Times New Roman" w:hAnsi="Times New Roman"/>
+          <w:b/>
+          <w:bCs/>
+          <w:sz w:val="28"/>
+          <w:szCs w:val="28"/>
+        </w:rPr>
+        <w:t xml:space="preserve">Limit user </w:t>
+      </w:r>
+      <w:r>
+        <w:rPr>
+          <w:rFonts w:cs="Times New Roman" w:ascii="Times New Roman" w:hAnsi="Times New Roman"/>
+          <w:b/>
+          <w:bCs/>
+          <w:sz w:val="28"/>
+          <w:szCs w:val="28"/>
+        </w:rPr>
+        <w:t>max processes limit</w:t>
       </w:r>
     </w:p>
     <w:p>
@@ -1088,32 +1116,103 @@
         <w:spacing w:lineRule="auto" w:line="276" w:before="0" w:after="160"/>
         <w:contextualSpacing/>
         <w:rPr>
-          <w:b/>
-          <w:b/>
-          <w:bCs/>
-          <w:sz w:val="28"/>
-          <w:szCs w:val="28"/>
-        </w:rPr>
-      </w:pPr>
-      <w:r>
-        <w:rPr>
-          <w:rFonts w:cs="Times New Roman" w:ascii="Times New Roman" w:hAnsi="Times New Roman"/>
-          <w:b/>
-          <w:bCs/>
-          <w:sz w:val="28"/>
-          <w:szCs w:val="28"/>
-        </w:rPr>
-        <w:t>Limit user storage with quotas</w:t>
-      </w:r>
+          <w:rFonts w:ascii="Times New Roman" w:hAnsi="Times New Roman" w:cs="Times New Roman"/>
+          <w:sz w:val="24"/>
+          <w:szCs w:val="24"/>
+        </w:rPr>
+      </w:pPr>
+      <w:hyperlink r:id="rId3">
+        <w:r>
+          <w:rPr>
+            <w:rStyle w:val="InternetLink"/>
+            <w:rFonts w:cs="Times New Roman" w:ascii="Times New Roman" w:hAnsi="Times New Roman"/>
+            <w:sz w:val="24"/>
+            <w:szCs w:val="24"/>
+          </w:rPr>
+          <w:t>https://www.tecmint.com/set-limits-on-user-processes-using-ulimit-in-linux/</w:t>
+        </w:r>
+      </w:hyperlink>
     </w:p>
     <w:p>
       <w:pPr>
         <w:pStyle w:val="Normal"/>
         <w:spacing w:lineRule="auto" w:line="276" w:before="0" w:after="160"/>
         <w:contextualSpacing/>
-        <w:rPr/>
-      </w:pPr>
-      <w:hyperlink r:id="rId3">
+        <w:rPr>
+          <w:rFonts w:ascii="Times New Roman" w:hAnsi="Times New Roman" w:cs="Times New Roman"/>
+          <w:sz w:val="24"/>
+          <w:szCs w:val="24"/>
+        </w:rPr>
+      </w:pPr>
+      <w:r>
+        <w:rPr>
+          <w:rFonts w:cs="Times New Roman" w:ascii="Times New Roman" w:hAnsi="Times New Roman"/>
+          <w:sz w:val="24"/>
+          <w:szCs w:val="24"/>
+        </w:rPr>
+        <w:t xml:space="preserve">- </w:t>
+      </w:r>
+      <w:r>
+        <w:rPr>
+          <w:rFonts w:cs="Times New Roman" w:ascii="Times New Roman" w:hAnsi="Times New Roman"/>
+          <w:sz w:val="24"/>
+          <w:szCs w:val="24"/>
+        </w:rPr>
+        <w:t>my set limit is 20 (in the .json config life)</w:t>
+      </w:r>
+    </w:p>
+    <w:p>
+      <w:pPr>
+        <w:pStyle w:val="Normal"/>
+        <w:spacing w:lineRule="auto" w:line="276" w:before="0" w:after="160"/>
+        <w:contextualSpacing/>
+        <w:rPr>
+          <w:rFonts w:ascii="Times New Roman" w:hAnsi="Times New Roman" w:cs="Times New Roman"/>
+          <w:sz w:val="24"/>
+          <w:szCs w:val="24"/>
+        </w:rPr>
+      </w:pPr>
+      <w:r>
+        <w:rPr>
+          <w:rFonts w:cs="Times New Roman" w:ascii="Times New Roman" w:hAnsi="Times New Roman"/>
+          <w:sz w:val="24"/>
+          <w:szCs w:val="24"/>
+        </w:rPr>
+      </w:r>
+    </w:p>
+    <w:p>
+      <w:pPr>
+        <w:pStyle w:val="Normal"/>
+        <w:spacing w:lineRule="auto" w:line="276" w:before="0" w:after="160"/>
+        <w:contextualSpacing/>
+        <w:rPr>
+          <w:rFonts w:ascii="Times New Roman" w:hAnsi="Times New Roman" w:cs="Times New Roman"/>
+          <w:b/>
+          <w:b/>
+          <w:bCs/>
+          <w:sz w:val="28"/>
+          <w:szCs w:val="28"/>
+        </w:rPr>
+      </w:pPr>
+      <w:r>
+        <w:rPr>
+          <w:rFonts w:cs="Times New Roman" w:ascii="Times New Roman" w:hAnsi="Times New Roman"/>
+          <w:b/>
+          <w:bCs/>
+          <w:sz w:val="28"/>
+          <w:szCs w:val="28"/>
+        </w:rPr>
+        <w:t>Limit user storage with quotas</w:t>
+      </w:r>
+    </w:p>
+    <w:p>
+      <w:pPr>
+        <w:pStyle w:val="Normal"/>
+        <w:spacing w:lineRule="auto" w:line="276" w:before="0" w:after="160"/>
+        <w:contextualSpacing/>
+        <w:rPr/>
+      </w:pPr>
+      <w:hyperlink r:id="rId4">
         <w:r>
           <w:rPr>
             <w:rStyle w:val="InternetLink"/>
@@ -3473,7 +3572,7 @@
         </w:rPr>
         <w:t xml:space="preserve"> uses the same random number generator as </w:t>
       </w:r>
-      <w:hyperlink r:id="rId4">
+      <w:hyperlink r:id="rId5">
         <w:r>
           <w:rPr>
             <w:rStyle w:val="InternetLink"/>
@@ -3533,7 +3632,7 @@
         </w:rPr>
         <w:t xml:space="preserve">- There is no need to seed the random number generator with </w:t>
       </w:r>
-      <w:hyperlink r:id="rId5">
+      <w:hyperlink r:id="rId6">
         <w:r>
           <w:rPr>
             <w:rStyle w:val="InternetLink"/>
@@ -3572,10 +3671,17 @@
     <w:p>
       <w:pPr>
         <w:pStyle w:val="Normal"/>
-        <w:rPr/>
-      </w:pPr>
-      <w:r>
-        <w:rPr/>
+        <w:rPr>
+          <w:b/>
+          <w:b/>
+          <w:bCs/>
+        </w:rPr>
+      </w:pPr>
+      <w:r>
+        <w:rPr>
+          <w:b/>
+          <w:bCs/>
+        </w:rPr>
         <w:t>HTML Validation:</w:t>
       </w:r>
     </w:p>
@@ -3588,7 +3694,7 @@
         <w:rPr/>
         <w:t xml:space="preserve">- All html code was validated with </w:t>
       </w:r>
-      <w:hyperlink r:id="rId6">
+      <w:hyperlink r:id="rId7">
         <w:r>
           <w:rPr>
             <w:rStyle w:val="InternetLink"/>
@@ -3625,7 +3731,44 @@
       </w:pPr>
       <w:r>
         <w:rPr/>
-        <w:t>- https://brianscode.com/php-semaphore-example/</w:t>
+        <w:t xml:space="preserve">- </w:t>
+      </w:r>
+      <w:hyperlink r:id="rId8">
+        <w:r>
+          <w:rPr>
+            <w:rStyle w:val="InternetLink"/>
+          </w:rPr>
+          <w:t>https://brianscode.com/php-semaphore-example/</w:t>
+        </w:r>
+      </w:hyperlink>
+    </w:p>
+    <w:p>
+      <w:pPr>
+        <w:pStyle w:val="Normal"/>
+        <w:spacing w:before="0" w:after="160"/>
+        <w:rPr>
+          <w:b/>
+          <w:b/>
+          <w:bCs/>
+        </w:rPr>
+      </w:pPr>
+      <w:r>
+        <w:rPr>
+          <w:b/>
+          <w:bCs/>
+        </w:rPr>
+        <w:t>Bugs:</w:t>
+      </w:r>
+    </w:p>
+    <w:p>
+      <w:pPr>
+        <w:pStyle w:val="Normal"/>
+        <w:spacing w:before="0" w:after="160"/>
+        <w:rPr/>
+      </w:pPr>
+      <w:r>
+        <w:rPr/>
+        <w:t>Semaphores + sleep() prevent header() from executing in another tab. Header() executes when sleep() finishes execution. Ex: open two tabs of chapter_x_solve and click ‘Execute’ on both with a delay.</w:t>
       </w:r>
     </w:p>
     <w:sectPr>
@@ -4411,6 +4554,37 @@
     <w:qFormat/>
     <w:rPr/>
   </w:style>
+  <w:style w:type="character" w:styleId="ListLabel26">
+    <w:name w:val="ListLabel 26"/>
+    <w:qFormat/>
+    <w:rPr>
+      <w:rFonts w:ascii="Courier New" w:hAnsi="Courier New" w:cs="Courier New"/>
+      <w:sz w:val="20"/>
+    </w:rPr>
+  </w:style>
+  <w:style w:type="character" w:styleId="ListLabel27">
+    <w:name w:val="ListLabel 27"/>
+    <w:qFormat/>
+    <w:rPr>
+      <w:rFonts w:ascii="Times New Roman" w:hAnsi="Times New Roman" w:cs="Times New Roman"/>
+      <w:sz w:val="28"/>
+      <w:szCs w:val="28"/>
+    </w:rPr>
+  </w:style>
+  <w:style w:type="character" w:styleId="ListLabel28">
+    <w:name w:val="ListLabel 28"/>
+    <w:qFormat/>
+    <w:rPr>
+      <w:rFonts w:ascii="Times New Roman" w:hAnsi="Times New Roman" w:cs="Times New Roman"/>
+      <w:sz w:val="24"/>
+      <w:szCs w:val="24"/>
+    </w:rPr>
+  </w:style>
+  <w:style w:type="character" w:styleId="ListLabel29">
+    <w:name w:val="ListLabel 29"/>
+    <w:qFormat/>
+    <w:rPr/>
+  </w:style>
   <w:style w:type="paragraph" w:styleId="Heading" w:customStyle="1">
     <w:name w:val="Heading"/>
     <w:basedOn w:val="Normal"/>

</xml_diff>

<commit_message>
Inceput lucrul la paginare All Questions
</commit_message>
<xml_diff>
--- a/Documentatie/AplicatieSO.docx
+++ b/Documentatie/AplicatieSO.docx
@@ -2169,7 +2169,11 @@
     <w:p>
       <w:pPr>
         <w:pStyle w:val="Normal"/>
-        <w:rPr/>
+        <w:rPr>
+          <w:rFonts w:ascii="Times New Roman" w:hAnsi="Times New Roman" w:cs="Times New Roman"/>
+          <w:sz w:val="28"/>
+          <w:szCs w:val="28"/>
+        </w:rPr>
       </w:pPr>
       <w:r>
         <w:rPr>
@@ -2178,28 +2182,6 @@
           <w:szCs w:val="28"/>
         </w:rPr>
         <w:t>- programe C Linux</w:t>
-      </w:r>
-    </w:p>
-    <w:p>
-      <w:pPr>
-        <w:pStyle w:val="Normal"/>
-        <w:rPr/>
-      </w:pPr>
-      <w:r>
-        <w:rPr>
-          <w:rFonts w:cs="Times New Roman" w:ascii="Times New Roman" w:hAnsi="Times New Roman"/>
-          <w:sz w:val="28"/>
-          <w:szCs w:val="28"/>
-        </w:rPr>
-        <w:t xml:space="preserve">- </w:t>
-      </w:r>
-      <w:r>
-        <w:rPr>
-          <w:rFonts w:cs="Times New Roman" w:ascii="Times New Roman" w:hAnsi="Times New Roman"/>
-          <w:sz w:val="28"/>
-          <w:szCs w:val="28"/>
-        </w:rPr>
-        <w:t>id-ul unui capitol nu poate depasi 2 cifre (app/controllers/view_questions.php:51)</w:t>
       </w:r>
     </w:p>
     <w:p>
@@ -3822,15 +3804,25 @@
     <w:p>
       <w:pPr>
         <w:pStyle w:val="Normal"/>
+        <w:rPr/>
+      </w:pPr>
+      <w:r>
         <w:rPr>
           <w:bCs/>
         </w:rPr>
+        <w:t>- the user will not get the same question twice in a row</w:t>
+      </w:r>
+    </w:p>
+    <w:p>
+      <w:pPr>
+        <w:pStyle w:val="Normal"/>
+        <w:rPr/>
       </w:pPr>
       <w:r>
         <w:rPr>
           <w:bCs/>
         </w:rPr>
-        <w:t>- the user will not get the same question twice in a row</w:t>
+        <w:t>-the user will not get his/her own questions</w:t>
       </w:r>
     </w:p>
     <w:p>
@@ -3900,15 +3892,12 @@
       <w:rPr>
         <w:rFonts w:ascii="Liberation Serif" w:hAnsi="Liberation Serif" w:eastAsia="Noto Sans CJK SC Regular" w:cs="Lohit Devanagari"/>
         <w:kern w:val="2"/>
-        <w:sz w:val="24"/>
         <w:szCs w:val="24"/>
         <w:lang w:val="en-US" w:eastAsia="zh-CN" w:bidi="hi-IN"/>
       </w:rPr>
     </w:rPrDefault>
     <w:pPrDefault>
-      <w:pPr>
-        <w:widowControl/>
-      </w:pPr>
+      <w:pPr/>
     </w:pPrDefault>
   </w:docDefaults>
   <w:latentStyles w:defLockedState="0" w:defUIPriority="99" w:defSemiHidden="0" w:defUnhideWhenUsed="0" w:defQFormat="0" w:count="375">
@@ -4293,9 +4282,7 @@
     <w:qFormat/>
     <w:pPr>
       <w:widowControl/>
-      <w:kinsoku w:val="true"/>
       <w:overflowPunct w:val="true"/>
-      <w:autoSpaceDE w:val="true"/>
       <w:bidi w:val="0"/>
       <w:spacing w:lineRule="auto" w:line="259" w:before="0" w:after="160"/>
       <w:jc w:val="left"/>
@@ -4729,6 +4716,68 @@
   </w:style>
   <w:style w:type="character" w:styleId="ListLabel33">
     <w:name w:val="ListLabel 33"/>
+    <w:qFormat/>
+    <w:rPr/>
+  </w:style>
+  <w:style w:type="character" w:styleId="ListLabel34">
+    <w:name w:val="ListLabel 34"/>
+    <w:qFormat/>
+    <w:rPr>
+      <w:rFonts w:ascii="Courier New" w:hAnsi="Courier New" w:cs="Courier New"/>
+      <w:sz w:val="20"/>
+    </w:rPr>
+  </w:style>
+  <w:style w:type="character" w:styleId="ListLabel35">
+    <w:name w:val="ListLabel 35"/>
+    <w:qFormat/>
+    <w:rPr>
+      <w:rFonts w:ascii="Times New Roman" w:hAnsi="Times New Roman" w:cs="Times New Roman"/>
+      <w:sz w:val="24"/>
+      <w:szCs w:val="24"/>
+    </w:rPr>
+  </w:style>
+  <w:style w:type="character" w:styleId="ListLabel36">
+    <w:name w:val="ListLabel 36"/>
+    <w:qFormat/>
+    <w:rPr>
+      <w:rFonts w:ascii="Times New Roman" w:hAnsi="Times New Roman" w:cs="Times New Roman"/>
+      <w:sz w:val="28"/>
+      <w:szCs w:val="28"/>
+    </w:rPr>
+  </w:style>
+  <w:style w:type="character" w:styleId="ListLabel37">
+    <w:name w:val="ListLabel 37"/>
+    <w:qFormat/>
+    <w:rPr/>
+  </w:style>
+  <w:style w:type="character" w:styleId="ListLabel38">
+    <w:name w:val="ListLabel 38"/>
+    <w:qFormat/>
+    <w:rPr>
+      <w:rFonts w:ascii="Courier New" w:hAnsi="Courier New" w:cs="Courier New"/>
+      <w:sz w:val="20"/>
+    </w:rPr>
+  </w:style>
+  <w:style w:type="character" w:styleId="ListLabel39">
+    <w:name w:val="ListLabel 39"/>
+    <w:qFormat/>
+    <w:rPr>
+      <w:rFonts w:ascii="Times New Roman" w:hAnsi="Times New Roman" w:cs="Times New Roman"/>
+      <w:sz w:val="24"/>
+      <w:szCs w:val="24"/>
+    </w:rPr>
+  </w:style>
+  <w:style w:type="character" w:styleId="ListLabel40">
+    <w:name w:val="ListLabel 40"/>
+    <w:qFormat/>
+    <w:rPr>
+      <w:rFonts w:ascii="Times New Roman" w:hAnsi="Times New Roman" w:cs="Times New Roman"/>
+      <w:sz w:val="28"/>
+      <w:szCs w:val="28"/>
+    </w:rPr>
+  </w:style>
+  <w:style w:type="character" w:styleId="ListLabel41">
+    <w:name w:val="ListLabel 41"/>
     <w:qFormat/>
     <w:rPr/>
   </w:style>

</xml_diff>

<commit_message>
Terminat pagina Admin Page
</commit_message>
<xml_diff>
--- a/Documentatie/AplicatieSO.docx
+++ b/Documentatie/AplicatieSO.docx
@@ -2092,11 +2092,7 @@
     <w:p>
       <w:pPr>
         <w:pStyle w:val="Normal"/>
-        <w:rPr>
-          <w:rFonts w:ascii="Times New Roman" w:hAnsi="Times New Roman" w:cs="Times New Roman"/>
-          <w:sz w:val="28"/>
-          <w:szCs w:val="28"/>
-        </w:rPr>
+        <w:rPr/>
       </w:pPr>
       <w:r>
         <w:rPr>
@@ -2107,6 +2103,62 @@
         <w:tab/>
         <w:tab/>
         <w:t>- can delete news</w:t>
+      </w:r>
+    </w:p>
+    <w:p>
+      <w:pPr>
+        <w:pStyle w:val="Normal"/>
+        <w:rPr/>
+      </w:pPr>
+      <w:r>
+        <w:rPr>
+          <w:rFonts w:cs="Times New Roman" w:ascii="Times New Roman" w:hAnsi="Times New Roman"/>
+          <w:sz w:val="28"/>
+          <w:szCs w:val="28"/>
+        </w:rPr>
+        <w:tab/>
+        <w:tab/>
+        <w:t xml:space="preserve">- </w:t>
+      </w:r>
+      <w:r>
+        <w:rPr>
+          <w:rFonts w:cs="Times New Roman" w:ascii="Times New Roman" w:hAnsi="Times New Roman"/>
+          <w:sz w:val="28"/>
+          <w:szCs w:val="28"/>
+        </w:rPr>
+        <w:t>can access mvc/public/admin</w:t>
+      </w:r>
+    </w:p>
+    <w:p>
+      <w:pPr>
+        <w:pStyle w:val="Normal"/>
+        <w:rPr/>
+      </w:pPr>
+      <w:r>
+        <w:rPr>
+          <w:rFonts w:cs="Times New Roman" w:ascii="Times New Roman" w:hAnsi="Times New Roman"/>
+          <w:sz w:val="28"/>
+          <w:szCs w:val="28"/>
+        </w:rPr>
+        <w:tab/>
+        <w:tab/>
+        <w:t>- can add/remove admins</w:t>
+      </w:r>
+    </w:p>
+    <w:p>
+      <w:pPr>
+        <w:pStyle w:val="Normal"/>
+        <w:rPr/>
+      </w:pPr>
+      <w:r>
+        <w:rPr>
+          <w:rFonts w:cs="Times New Roman" w:ascii="Times New Roman" w:hAnsi="Times New Roman"/>
+          <w:sz w:val="28"/>
+          <w:szCs w:val="28"/>
+        </w:rPr>
+        <w:tab/>
+        <w:tab/>
+        <w:t>- can post/unpost chapters</w:t>
       </w:r>
     </w:p>
     <w:p>
@@ -4282,7 +4334,7 @@
     <w:qFormat/>
     <w:pPr>
       <w:widowControl/>
-      <w:overflowPunct w:val="true"/>
+      <w:overflowPunct w:val="false"/>
       <w:bidi w:val="0"/>
       <w:spacing w:lineRule="auto" w:line="259" w:before="0" w:after="160"/>
       <w:jc w:val="left"/>
@@ -4778,6 +4830,37 @@
   </w:style>
   <w:style w:type="character" w:styleId="ListLabel41">
     <w:name w:val="ListLabel 41"/>
+    <w:qFormat/>
+    <w:rPr/>
+  </w:style>
+  <w:style w:type="character" w:styleId="ListLabel42">
+    <w:name w:val="ListLabel 42"/>
+    <w:qFormat/>
+    <w:rPr>
+      <w:rFonts w:ascii="Courier New" w:hAnsi="Courier New" w:cs="Courier New"/>
+      <w:sz w:val="20"/>
+    </w:rPr>
+  </w:style>
+  <w:style w:type="character" w:styleId="ListLabel43">
+    <w:name w:val="ListLabel 43"/>
+    <w:qFormat/>
+    <w:rPr>
+      <w:rFonts w:ascii="Times New Roman" w:hAnsi="Times New Roman" w:cs="Times New Roman"/>
+      <w:sz w:val="24"/>
+      <w:szCs w:val="24"/>
+    </w:rPr>
+  </w:style>
+  <w:style w:type="character" w:styleId="ListLabel44">
+    <w:name w:val="ListLabel 44"/>
+    <w:qFormat/>
+    <w:rPr>
+      <w:rFonts w:ascii="Times New Roman" w:hAnsi="Times New Roman" w:cs="Times New Roman"/>
+      <w:sz w:val="28"/>
+      <w:szCs w:val="28"/>
+    </w:rPr>
+  </w:style>
+  <w:style w:type="character" w:styleId="ListLabel45">
+    <w:name w:val="ListLabel 45"/>
     <w:qFormat/>
     <w:rPr/>
   </w:style>

</xml_diff>

<commit_message>
Scris in documentatie despre prevenire citire intrebari
</commit_message>
<xml_diff>
--- a/Documentatie/AplicatieSO.docx
+++ b/Documentatie/AplicatieSO.docx
@@ -433,7 +433,38 @@
           <w:rFonts w:cs="Courier New" w:ascii="Courier New" w:hAnsi="Courier New"/>
           <w:sz w:val="20"/>
         </w:rPr>
-        <w:t>The forlder questions from mvc/app needs all permissions for the group “www-data”</w:t>
+        <w:t xml:space="preserve">For the directory mvc/app/questions, other users should not have any permission over it. </w:t>
+      </w:r>
+      <w:r>
+        <w:rPr>
+          <w:rFonts w:cs="Times New Roman" w:ascii="Times New Roman" w:hAnsi="Times New Roman"/>
+          <w:sz w:val="28"/>
+          <w:szCs w:val="28"/>
+        </w:rPr>
+        <w:t xml:space="preserve">This prevents students form reading the solution of the question’s author. However, the group </w:t>
+      </w:r>
+      <w:r>
+        <w:rPr>
+          <w:rFonts w:cs="Courier New" w:ascii="Courier New" w:hAnsi="Courier New"/>
+          <w:sz w:val="20"/>
+        </w:rPr>
+        <w:t>“</w:t>
+      </w:r>
+      <w:bookmarkStart w:id="1" w:name="__DdeLink__413_1923592625"/>
+      <w:r>
+        <w:rPr>
+          <w:rFonts w:cs="Courier New" w:ascii="Courier New" w:hAnsi="Courier New"/>
+          <w:sz w:val="20"/>
+        </w:rPr>
+        <w:t>www-data</w:t>
+      </w:r>
+      <w:bookmarkEnd w:id="1"/>
+      <w:r>
+        <w:rPr>
+          <w:rFonts w:cs="Courier New" w:ascii="Courier New" w:hAnsi="Courier New"/>
+          <w:sz w:val="20"/>
+        </w:rPr>
+        <w:t>” needs read and write permissions.</w:t>
       </w:r>
     </w:p>
     <w:p>
@@ -768,7 +799,7 @@
         </w:rPr>
         <w:t xml:space="preserve">Note: if terminal doesn’t open upon boot, then restart, select Ubuntu in grub, press e, add </w:t>
       </w:r>
-      <w:bookmarkStart w:id="1" w:name="__DdeLink__1211_18104575"/>
+      <w:bookmarkStart w:id="2" w:name="__DdeLink__1211_18104575"/>
       <w:r>
         <w:rPr>
           <w:rFonts w:cs="Courier New" w:ascii="Courier New" w:hAnsi="Courier New"/>
@@ -776,7 +807,7 @@
         </w:rPr>
         <w:t>"</w:t>
       </w:r>
-      <w:bookmarkEnd w:id="1"/>
+      <w:bookmarkEnd w:id="2"/>
       <w:r>
         <w:rPr>
           <w:rFonts w:cs="Courier New" w:ascii="Courier New" w:hAnsi="Courier New"/>
@@ -1414,8 +1445,8 @@
         <w:rPr/>
         <w:t xml:space="preserve"> signal, since this signal cannot be caught. -&gt; https://linux.die.net/man/1/timeout</w:t>
       </w:r>
-      <w:bookmarkStart w:id="2" w:name="_GoBack"/>
-      <w:bookmarkEnd w:id="2"/>
+      <w:bookmarkStart w:id="3" w:name="_GoBack"/>
+      <w:bookmarkEnd w:id="3"/>
     </w:p>
     <w:p>
       <w:pPr>
@@ -2764,7 +2795,7 @@
           <w:szCs w:val="28"/>
         </w:rPr>
       </w:pPr>
-      <w:bookmarkStart w:id="3" w:name="__DdeLink__1053_2090869579"/>
+      <w:bookmarkStart w:id="4" w:name="__DdeLink__1053_2090869579"/>
       <w:r>
         <w:rPr>
           <w:rFonts w:cs="Times New Roman" w:ascii="Times New Roman" w:hAnsi="Times New Roman"/>
@@ -2774,7 +2805,7 @@
         </w:rPr>
         <w:t>Evaluarea</w:t>
       </w:r>
-      <w:bookmarkEnd w:id="3"/>
+      <w:bookmarkEnd w:id="4"/>
     </w:p>
     <w:p>
       <w:pPr>
@@ -3914,29 +3945,44 @@
           <w:sz w:val="28"/>
           <w:szCs w:val="28"/>
         </w:rPr>
-        <w:t>- a user cannot interfere with the evaluation process after pressing submit (semaphore per user). He/she needs to wait until the process is over to interact with the Linux machine again.</w:t>
-      </w:r>
-    </w:p>
-    <w:p>
-      <w:pPr>
-        <w:pStyle w:val="Normal"/>
-        <w:rPr/>
-      </w:pPr>
-      <w:r>
-        <w:rPr>
-          <w:rFonts w:cs="Times New Roman" w:ascii="Times New Roman" w:hAnsi="Times New Roman"/>
-          <w:sz w:val="28"/>
-          <w:szCs w:val="28"/>
-        </w:rPr>
-        <w:t xml:space="preserve">- </w:t>
-      </w:r>
-      <w:r>
-        <w:rPr>
-          <w:rFonts w:cs="Times New Roman" w:ascii="Times New Roman" w:hAnsi="Times New Roman"/>
-          <w:sz w:val="28"/>
-          <w:szCs w:val="28"/>
-        </w:rPr>
-        <w:t>a user cannot create a child process with fork() and leave it running after killing the parent process. The application will wait for the termination of that child process.</w:t>
+        <w:t xml:space="preserve">- a student cannot interfere with the evaluation process after pressing submit (semaphore per user). He/she needs to wait until the process is over to interact with the Linux machine again. </w:t>
+      </w:r>
+      <w:bookmarkStart w:id="5" w:name="__DdeLink__418_2122559695"/>
+      <w:r>
+        <w:rPr>
+          <w:rFonts w:cs="Times New Roman" w:ascii="Times New Roman" w:hAnsi="Times New Roman"/>
+          <w:sz w:val="28"/>
+          <w:szCs w:val="28"/>
+        </w:rPr>
+        <w:t>This prevents him/her form reading the solution of the question’s author.</w:t>
+      </w:r>
+      <w:bookmarkEnd w:id="5"/>
+    </w:p>
+    <w:p>
+      <w:pPr>
+        <w:pStyle w:val="Normal"/>
+        <w:rPr/>
+      </w:pPr>
+      <w:r>
+        <w:rPr>
+          <w:rFonts w:cs="Times New Roman" w:ascii="Times New Roman" w:hAnsi="Times New Roman"/>
+          <w:sz w:val="28"/>
+          <w:szCs w:val="28"/>
+        </w:rPr>
+        <w:t>- a student cannot create a child process with fork() and leave it running after killing the parent process. The application will wait for the termination of that child process. This prevents him/her form reading the solution of the question’s author though a orphan process.</w:t>
+      </w:r>
+    </w:p>
+    <w:p>
+      <w:pPr>
+        <w:pStyle w:val="Normal"/>
+        <w:rPr/>
+      </w:pPr>
+      <w:r>
+        <w:rPr>
+          <w:b w:val="false"/>
+          <w:bCs w:val="false"/>
+        </w:rPr>
+        <w:t>- the script which creates a new user on the Linux machine (AplicatieSO/CreateUser.sh) prevents other users from peeking into the student’s home directory. This doesn’t allow students to peek in another student’s home directory while a question is being evaluated and the answer is temporarily copied there.</w:t>
       </w:r>
     </w:p>
     <w:p>
@@ -4312,6 +4358,24 @@
       <w:r>
         <w:rPr/>
         <w:t>- SQL Server may have quota set which may prevent it from working properly</w:t>
+      </w:r>
+    </w:p>
+    <w:p>
+      <w:pPr>
+        <w:pStyle w:val="Normal"/>
+        <w:widowControl/>
+        <w:bidi w:val="0"/>
+        <w:spacing w:lineRule="auto" w:line="259" w:before="0" w:after="160"/>
+        <w:jc w:val="left"/>
+        <w:rPr/>
+      </w:pPr>
+      <w:r>
+        <w:rPr/>
+        <w:t xml:space="preserve">- </w:t>
+      </w:r>
+      <w:r>
+        <w:rPr/>
+        <w:t>some users may have a quota set, even though they don’t need it</w:t>
       </w:r>
     </w:p>
     <w:sectPr>
@@ -4962,7 +5026,6 @@
   <w:style w:type="paragraph" w:styleId="Heading3">
     <w:name w:val="Heading 3"/>
     <w:basedOn w:val="Heading"/>
-    <w:next w:val="TextBody"/>
     <w:qFormat/>
     <w:pPr>
       <w:spacing w:before="140" w:after="120"/>
@@ -5917,6 +5980,410 @@
   </w:style>
   <w:style w:type="character" w:styleId="ListLabel104">
     <w:name w:val="ListLabel 104"/>
+    <w:qFormat/>
+    <w:rPr/>
+  </w:style>
+  <w:style w:type="character" w:styleId="ListLabel105">
+    <w:name w:val="ListLabel 105"/>
+    <w:qFormat/>
+    <w:rPr>
+      <w:rFonts w:cs="Calibri"/>
+    </w:rPr>
+  </w:style>
+  <w:style w:type="character" w:styleId="ListLabel106">
+    <w:name w:val="ListLabel 106"/>
+    <w:qFormat/>
+    <w:rPr>
+      <w:rFonts w:cs="Courier New"/>
+    </w:rPr>
+  </w:style>
+  <w:style w:type="character" w:styleId="ListLabel107">
+    <w:name w:val="ListLabel 107"/>
+    <w:qFormat/>
+    <w:rPr>
+      <w:rFonts w:cs="Wingdings"/>
+    </w:rPr>
+  </w:style>
+  <w:style w:type="character" w:styleId="ListLabel108">
+    <w:name w:val="ListLabel 108"/>
+    <w:qFormat/>
+    <w:rPr>
+      <w:rFonts w:cs="Symbol"/>
+    </w:rPr>
+  </w:style>
+  <w:style w:type="character" w:styleId="ListLabel109">
+    <w:name w:val="ListLabel 109"/>
+    <w:qFormat/>
+    <w:rPr>
+      <w:rFonts w:cs="Courier New"/>
+    </w:rPr>
+  </w:style>
+  <w:style w:type="character" w:styleId="ListLabel110">
+    <w:name w:val="ListLabel 110"/>
+    <w:qFormat/>
+    <w:rPr>
+      <w:rFonts w:cs="Wingdings"/>
+    </w:rPr>
+  </w:style>
+  <w:style w:type="character" w:styleId="ListLabel111">
+    <w:name w:val="ListLabel 111"/>
+    <w:qFormat/>
+    <w:rPr>
+      <w:rFonts w:cs="Symbol"/>
+    </w:rPr>
+  </w:style>
+  <w:style w:type="character" w:styleId="ListLabel112">
+    <w:name w:val="ListLabel 112"/>
+    <w:qFormat/>
+    <w:rPr>
+      <w:rFonts w:cs="Courier New"/>
+    </w:rPr>
+  </w:style>
+  <w:style w:type="character" w:styleId="ListLabel113">
+    <w:name w:val="ListLabel 113"/>
+    <w:qFormat/>
+    <w:rPr>
+      <w:rFonts w:cs="Wingdings"/>
+    </w:rPr>
+  </w:style>
+  <w:style w:type="character" w:styleId="ListLabel114">
+    <w:name w:val="ListLabel 114"/>
+    <w:qFormat/>
+    <w:rPr>
+      <w:rFonts w:ascii="Courier New" w:hAnsi="Courier New" w:cs="Courier New"/>
+      <w:sz w:val="20"/>
+    </w:rPr>
+  </w:style>
+  <w:style w:type="character" w:styleId="ListLabel115">
+    <w:name w:val="ListLabel 115"/>
+    <w:qFormat/>
+    <w:rPr>
+      <w:rFonts w:ascii="Times New Roman" w:hAnsi="Times New Roman" w:cs="Courier New"/>
+      <w:sz w:val="24"/>
+    </w:rPr>
+  </w:style>
+  <w:style w:type="character" w:styleId="ListLabel116">
+    <w:name w:val="ListLabel 116"/>
+    <w:qFormat/>
+    <w:rPr>
+      <w:rFonts w:ascii="Times New Roman" w:hAnsi="Times New Roman" w:cs="Times New Roman"/>
+      <w:sz w:val="24"/>
+    </w:rPr>
+  </w:style>
+  <w:style w:type="character" w:styleId="ListLabel117">
+    <w:name w:val="ListLabel 117"/>
+    <w:qFormat/>
+    <w:rPr>
+      <w:rFonts w:ascii="Times New Roman" w:hAnsi="Times New Roman" w:cs="Times New Roman"/>
+      <w:sz w:val="28"/>
+      <w:szCs w:val="28"/>
+    </w:rPr>
+  </w:style>
+  <w:style w:type="character" w:styleId="ListLabel118">
+    <w:name w:val="ListLabel 118"/>
+    <w:qFormat/>
+    <w:rPr/>
+  </w:style>
+  <w:style w:type="character" w:styleId="ListLabel119">
+    <w:name w:val="ListLabel 119"/>
+    <w:qFormat/>
+    <w:rPr>
+      <w:rFonts w:cs="Calibri"/>
+    </w:rPr>
+  </w:style>
+  <w:style w:type="character" w:styleId="ListLabel120">
+    <w:name w:val="ListLabel 120"/>
+    <w:qFormat/>
+    <w:rPr>
+      <w:rFonts w:cs="Courier New"/>
+    </w:rPr>
+  </w:style>
+  <w:style w:type="character" w:styleId="ListLabel121">
+    <w:name w:val="ListLabel 121"/>
+    <w:qFormat/>
+    <w:rPr>
+      <w:rFonts w:cs="Wingdings"/>
+    </w:rPr>
+  </w:style>
+  <w:style w:type="character" w:styleId="ListLabel122">
+    <w:name w:val="ListLabel 122"/>
+    <w:qFormat/>
+    <w:rPr>
+      <w:rFonts w:cs="Symbol"/>
+    </w:rPr>
+  </w:style>
+  <w:style w:type="character" w:styleId="ListLabel123">
+    <w:name w:val="ListLabel 123"/>
+    <w:qFormat/>
+    <w:rPr>
+      <w:rFonts w:cs="Courier New"/>
+    </w:rPr>
+  </w:style>
+  <w:style w:type="character" w:styleId="ListLabel124">
+    <w:name w:val="ListLabel 124"/>
+    <w:qFormat/>
+    <w:rPr>
+      <w:rFonts w:cs="Wingdings"/>
+    </w:rPr>
+  </w:style>
+  <w:style w:type="character" w:styleId="ListLabel125">
+    <w:name w:val="ListLabel 125"/>
+    <w:qFormat/>
+    <w:rPr>
+      <w:rFonts w:cs="Symbol"/>
+    </w:rPr>
+  </w:style>
+  <w:style w:type="character" w:styleId="ListLabel126">
+    <w:name w:val="ListLabel 126"/>
+    <w:qFormat/>
+    <w:rPr>
+      <w:rFonts w:cs="Courier New"/>
+    </w:rPr>
+  </w:style>
+  <w:style w:type="character" w:styleId="ListLabel127">
+    <w:name w:val="ListLabel 127"/>
+    <w:qFormat/>
+    <w:rPr>
+      <w:rFonts w:cs="Wingdings"/>
+    </w:rPr>
+  </w:style>
+  <w:style w:type="character" w:styleId="ListLabel128">
+    <w:name w:val="ListLabel 128"/>
+    <w:qFormat/>
+    <w:rPr>
+      <w:rFonts w:ascii="Courier New" w:hAnsi="Courier New" w:cs="Courier New"/>
+      <w:sz w:val="20"/>
+    </w:rPr>
+  </w:style>
+  <w:style w:type="character" w:styleId="ListLabel129">
+    <w:name w:val="ListLabel 129"/>
+    <w:qFormat/>
+    <w:rPr>
+      <w:rFonts w:ascii="Times New Roman" w:hAnsi="Times New Roman" w:cs="Courier New"/>
+      <w:sz w:val="24"/>
+    </w:rPr>
+  </w:style>
+  <w:style w:type="character" w:styleId="ListLabel130">
+    <w:name w:val="ListLabel 130"/>
+    <w:qFormat/>
+    <w:rPr>
+      <w:rFonts w:ascii="Times New Roman" w:hAnsi="Times New Roman" w:cs="Times New Roman"/>
+      <w:sz w:val="24"/>
+    </w:rPr>
+  </w:style>
+  <w:style w:type="character" w:styleId="ListLabel131">
+    <w:name w:val="ListLabel 131"/>
+    <w:qFormat/>
+    <w:rPr>
+      <w:rFonts w:ascii="Times New Roman" w:hAnsi="Times New Roman" w:cs="Times New Roman"/>
+      <w:sz w:val="28"/>
+      <w:szCs w:val="28"/>
+    </w:rPr>
+  </w:style>
+  <w:style w:type="character" w:styleId="ListLabel132">
+    <w:name w:val="ListLabel 132"/>
+    <w:qFormat/>
+    <w:rPr/>
+  </w:style>
+  <w:style w:type="character" w:styleId="ListLabel133">
+    <w:name w:val="ListLabel 133"/>
+    <w:qFormat/>
+    <w:rPr>
+      <w:rFonts w:cs="Calibri"/>
+    </w:rPr>
+  </w:style>
+  <w:style w:type="character" w:styleId="ListLabel134">
+    <w:name w:val="ListLabel 134"/>
+    <w:qFormat/>
+    <w:rPr>
+      <w:rFonts w:cs="Courier New"/>
+    </w:rPr>
+  </w:style>
+  <w:style w:type="character" w:styleId="ListLabel135">
+    <w:name w:val="ListLabel 135"/>
+    <w:qFormat/>
+    <w:rPr>
+      <w:rFonts w:cs="Wingdings"/>
+    </w:rPr>
+  </w:style>
+  <w:style w:type="character" w:styleId="ListLabel136">
+    <w:name w:val="ListLabel 136"/>
+    <w:qFormat/>
+    <w:rPr>
+      <w:rFonts w:cs="Symbol"/>
+    </w:rPr>
+  </w:style>
+  <w:style w:type="character" w:styleId="ListLabel137">
+    <w:name w:val="ListLabel 137"/>
+    <w:qFormat/>
+    <w:rPr>
+      <w:rFonts w:cs="Courier New"/>
+    </w:rPr>
+  </w:style>
+  <w:style w:type="character" w:styleId="ListLabel138">
+    <w:name w:val="ListLabel 138"/>
+    <w:qFormat/>
+    <w:rPr>
+      <w:rFonts w:cs="Wingdings"/>
+    </w:rPr>
+  </w:style>
+  <w:style w:type="character" w:styleId="ListLabel139">
+    <w:name w:val="ListLabel 139"/>
+    <w:qFormat/>
+    <w:rPr>
+      <w:rFonts w:cs="Symbol"/>
+    </w:rPr>
+  </w:style>
+  <w:style w:type="character" w:styleId="ListLabel140">
+    <w:name w:val="ListLabel 140"/>
+    <w:qFormat/>
+    <w:rPr>
+      <w:rFonts w:cs="Courier New"/>
+    </w:rPr>
+  </w:style>
+  <w:style w:type="character" w:styleId="ListLabel141">
+    <w:name w:val="ListLabel 141"/>
+    <w:qFormat/>
+    <w:rPr>
+      <w:rFonts w:cs="Wingdings"/>
+    </w:rPr>
+  </w:style>
+  <w:style w:type="character" w:styleId="ListLabel142">
+    <w:name w:val="ListLabel 142"/>
+    <w:qFormat/>
+    <w:rPr>
+      <w:rFonts w:ascii="Courier New" w:hAnsi="Courier New" w:cs="Courier New"/>
+      <w:sz w:val="20"/>
+    </w:rPr>
+  </w:style>
+  <w:style w:type="character" w:styleId="ListLabel143">
+    <w:name w:val="ListLabel 143"/>
+    <w:qFormat/>
+    <w:rPr>
+      <w:rFonts w:ascii="Times New Roman" w:hAnsi="Times New Roman" w:cs="Courier New"/>
+      <w:sz w:val="24"/>
+    </w:rPr>
+  </w:style>
+  <w:style w:type="character" w:styleId="ListLabel144">
+    <w:name w:val="ListLabel 144"/>
+    <w:qFormat/>
+    <w:rPr>
+      <w:rFonts w:ascii="Times New Roman" w:hAnsi="Times New Roman" w:cs="Times New Roman"/>
+      <w:sz w:val="24"/>
+    </w:rPr>
+  </w:style>
+  <w:style w:type="character" w:styleId="ListLabel145">
+    <w:name w:val="ListLabel 145"/>
+    <w:qFormat/>
+    <w:rPr>
+      <w:rFonts w:ascii="Times New Roman" w:hAnsi="Times New Roman" w:cs="Times New Roman"/>
+      <w:sz w:val="28"/>
+      <w:szCs w:val="28"/>
+    </w:rPr>
+  </w:style>
+  <w:style w:type="character" w:styleId="ListLabel146">
+    <w:name w:val="ListLabel 146"/>
+    <w:qFormat/>
+    <w:rPr/>
+  </w:style>
+  <w:style w:type="character" w:styleId="ListLabel147">
+    <w:name w:val="ListLabel 147"/>
+    <w:qFormat/>
+    <w:rPr>
+      <w:rFonts w:cs="Calibri"/>
+    </w:rPr>
+  </w:style>
+  <w:style w:type="character" w:styleId="ListLabel148">
+    <w:name w:val="ListLabel 148"/>
+    <w:qFormat/>
+    <w:rPr>
+      <w:rFonts w:cs="Courier New"/>
+    </w:rPr>
+  </w:style>
+  <w:style w:type="character" w:styleId="ListLabel149">
+    <w:name w:val="ListLabel 149"/>
+    <w:qFormat/>
+    <w:rPr>
+      <w:rFonts w:cs="Wingdings"/>
+    </w:rPr>
+  </w:style>
+  <w:style w:type="character" w:styleId="ListLabel150">
+    <w:name w:val="ListLabel 150"/>
+    <w:qFormat/>
+    <w:rPr>
+      <w:rFonts w:cs="Symbol"/>
+    </w:rPr>
+  </w:style>
+  <w:style w:type="character" w:styleId="ListLabel151">
+    <w:name w:val="ListLabel 151"/>
+    <w:qFormat/>
+    <w:rPr>
+      <w:rFonts w:cs="Courier New"/>
+    </w:rPr>
+  </w:style>
+  <w:style w:type="character" w:styleId="ListLabel152">
+    <w:name w:val="ListLabel 152"/>
+    <w:qFormat/>
+    <w:rPr>
+      <w:rFonts w:cs="Wingdings"/>
+    </w:rPr>
+  </w:style>
+  <w:style w:type="character" w:styleId="ListLabel153">
+    <w:name w:val="ListLabel 153"/>
+    <w:qFormat/>
+    <w:rPr>
+      <w:rFonts w:cs="Symbol"/>
+    </w:rPr>
+  </w:style>
+  <w:style w:type="character" w:styleId="ListLabel154">
+    <w:name w:val="ListLabel 154"/>
+    <w:qFormat/>
+    <w:rPr>
+      <w:rFonts w:cs="Courier New"/>
+    </w:rPr>
+  </w:style>
+  <w:style w:type="character" w:styleId="ListLabel155">
+    <w:name w:val="ListLabel 155"/>
+    <w:qFormat/>
+    <w:rPr>
+      <w:rFonts w:cs="Wingdings"/>
+    </w:rPr>
+  </w:style>
+  <w:style w:type="character" w:styleId="ListLabel156">
+    <w:name w:val="ListLabel 156"/>
+    <w:qFormat/>
+    <w:rPr>
+      <w:rFonts w:ascii="Courier New" w:hAnsi="Courier New" w:cs="Courier New"/>
+      <w:sz w:val="20"/>
+    </w:rPr>
+  </w:style>
+  <w:style w:type="character" w:styleId="ListLabel157">
+    <w:name w:val="ListLabel 157"/>
+    <w:qFormat/>
+    <w:rPr>
+      <w:rFonts w:ascii="Times New Roman" w:hAnsi="Times New Roman" w:cs="Courier New"/>
+      <w:sz w:val="24"/>
+    </w:rPr>
+  </w:style>
+  <w:style w:type="character" w:styleId="ListLabel158">
+    <w:name w:val="ListLabel 158"/>
+    <w:qFormat/>
+    <w:rPr>
+      <w:rFonts w:ascii="Times New Roman" w:hAnsi="Times New Roman" w:cs="Times New Roman"/>
+      <w:sz w:val="24"/>
+    </w:rPr>
+  </w:style>
+  <w:style w:type="character" w:styleId="ListLabel159">
+    <w:name w:val="ListLabel 159"/>
+    <w:qFormat/>
+    <w:rPr>
+      <w:rFonts w:ascii="Times New Roman" w:hAnsi="Times New Roman" w:cs="Times New Roman"/>
+      <w:sz w:val="28"/>
+      <w:szCs w:val="28"/>
+    </w:rPr>
+  </w:style>
+  <w:style w:type="character" w:styleId="ListLabel160">
+    <w:name w:val="ListLabel 160"/>
     <w:qFormat/>
     <w:rPr/>
   </w:style>

</xml_diff>

<commit_message>
Un mic retus la documentatie
</commit_message>
<xml_diff>
--- a/Documentatie/AplicatieSO.docx
+++ b/Documentatie/AplicatieSO.docx
@@ -433,21 +433,35 @@
           <w:rFonts w:cs="Courier New" w:ascii="Courier New" w:hAnsi="Courier New"/>
           <w:sz w:val="20"/>
         </w:rPr>
-        <w:t xml:space="preserve">For the directory mvc/app/questions, other users should not have any permission over it. </w:t>
-      </w:r>
-      <w:r>
-        <w:rPr>
-          <w:rFonts w:cs="Times New Roman" w:ascii="Times New Roman" w:hAnsi="Times New Roman"/>
-          <w:sz w:val="28"/>
-          <w:szCs w:val="28"/>
-        </w:rPr>
-        <w:t xml:space="preserve">This prevents students form reading the solution of the question’s author. However, the group </w:t>
+        <w:t xml:space="preserve">For the </w:t>
       </w:r>
       <w:r>
         <w:rPr>
           <w:rFonts w:cs="Courier New" w:ascii="Courier New" w:hAnsi="Courier New"/>
           <w:sz w:val="20"/>
         </w:rPr>
+        <w:t>mvc directory of the application</w:t>
+      </w:r>
+      <w:r>
+        <w:rPr>
+          <w:rFonts w:cs="Courier New" w:ascii="Courier New" w:hAnsi="Courier New"/>
+          <w:sz w:val="20"/>
+        </w:rPr>
+        <w:t xml:space="preserve">, other users should not have any permission over it. </w:t>
+      </w:r>
+      <w:r>
+        <w:rPr>
+          <w:rFonts w:cs="Times New Roman" w:ascii="Times New Roman" w:hAnsi="Times New Roman"/>
+          <w:sz w:val="28"/>
+          <w:szCs w:val="28"/>
+        </w:rPr>
+        <w:t xml:space="preserve">However, the group </w:t>
+      </w:r>
+      <w:r>
+        <w:rPr>
+          <w:rFonts w:cs="Courier New" w:ascii="Courier New" w:hAnsi="Courier New"/>
+          <w:sz w:val="20"/>
+        </w:rPr>
         <w:t>“</w:t>
       </w:r>
       <w:bookmarkStart w:id="1" w:name="__DdeLink__413_1923592625"/>
@@ -464,7 +478,21 @@
           <w:rFonts w:cs="Courier New" w:ascii="Courier New" w:hAnsi="Courier New"/>
           <w:sz w:val="20"/>
         </w:rPr>
-        <w:t>” needs read and write permissions.</w:t>
+        <w:t xml:space="preserve">” needs read and write permissions </w:t>
+      </w:r>
+      <w:r>
+        <w:rPr>
+          <w:rFonts w:cs="Courier New" w:ascii="Courier New" w:hAnsi="Courier New"/>
+          <w:sz w:val="20"/>
+        </w:rPr>
+        <w:t>for the mvc/app/questions directory in order to create files when a new question is submitted</w:t>
+      </w:r>
+      <w:r>
+        <w:rPr>
+          <w:rFonts w:cs="Courier New" w:ascii="Courier New" w:hAnsi="Courier New"/>
+          <w:sz w:val="20"/>
+        </w:rPr>
+        <w:t>.</w:t>
       </w:r>
     </w:p>
     <w:p>
@@ -3969,7 +3997,7 @@
           <w:sz w:val="28"/>
           <w:szCs w:val="28"/>
         </w:rPr>
-        <w:t>- a student cannot create a child process with fork() and leave it running after killing the parent process. The application will wait for the termination of that child process. This prevents him/her form reading the solution of the question’s author though a orphan process.</w:t>
+        <w:t xml:space="preserve">- a student cannot create a child process with fork() and leave it running after killing the parent process. The application will wait for the termination of that child process. </w:t>
       </w:r>
     </w:p>
     <w:p>
@@ -3982,7 +4010,7 @@
           <w:b w:val="false"/>
           <w:bCs w:val="false"/>
         </w:rPr>
-        <w:t>- the script which creates a new user on the Linux machine (AplicatieSO/CreateUser.sh) prevents other users from peeking into the student’s home directory. This doesn’t allow students to peek in another student’s home directory while a question is being evaluated and the answer is temporarily copied there.</w:t>
+        <w:t xml:space="preserve">- the script which creates a new user on the Linux machine (AplicatieSO/CreateUser.sh) prevents other users from peeking into the student’s home directory. </w:t>
       </w:r>
     </w:p>
     <w:p>
@@ -4371,11 +4399,7 @@
       </w:pPr>
       <w:r>
         <w:rPr/>
-        <w:t xml:space="preserve">- </w:t>
-      </w:r>
-      <w:r>
-        <w:rPr/>
-        <w:t>some users may have a quota set, even though they don’t need it</w:t>
+        <w:t>- some users may have a quota set, even though they don’t need it</w:t>
       </w:r>
     </w:p>
     <w:sectPr>
@@ -6387,6 +6411,208 @@
     <w:qFormat/>
     <w:rPr/>
   </w:style>
+  <w:style w:type="character" w:styleId="ListLabel161">
+    <w:name w:val="ListLabel 161"/>
+    <w:qFormat/>
+    <w:rPr>
+      <w:rFonts w:cs="Calibri"/>
+    </w:rPr>
+  </w:style>
+  <w:style w:type="character" w:styleId="ListLabel162">
+    <w:name w:val="ListLabel 162"/>
+    <w:qFormat/>
+    <w:rPr>
+      <w:rFonts w:cs="Courier New"/>
+    </w:rPr>
+  </w:style>
+  <w:style w:type="character" w:styleId="ListLabel163">
+    <w:name w:val="ListLabel 163"/>
+    <w:qFormat/>
+    <w:rPr>
+      <w:rFonts w:cs="Wingdings"/>
+    </w:rPr>
+  </w:style>
+  <w:style w:type="character" w:styleId="ListLabel164">
+    <w:name w:val="ListLabel 164"/>
+    <w:qFormat/>
+    <w:rPr>
+      <w:rFonts w:cs="Symbol"/>
+    </w:rPr>
+  </w:style>
+  <w:style w:type="character" w:styleId="ListLabel165">
+    <w:name w:val="ListLabel 165"/>
+    <w:qFormat/>
+    <w:rPr>
+      <w:rFonts w:cs="Courier New"/>
+    </w:rPr>
+  </w:style>
+  <w:style w:type="character" w:styleId="ListLabel166">
+    <w:name w:val="ListLabel 166"/>
+    <w:qFormat/>
+    <w:rPr>
+      <w:rFonts w:cs="Wingdings"/>
+    </w:rPr>
+  </w:style>
+  <w:style w:type="character" w:styleId="ListLabel167">
+    <w:name w:val="ListLabel 167"/>
+    <w:qFormat/>
+    <w:rPr>
+      <w:rFonts w:cs="Symbol"/>
+    </w:rPr>
+  </w:style>
+  <w:style w:type="character" w:styleId="ListLabel168">
+    <w:name w:val="ListLabel 168"/>
+    <w:qFormat/>
+    <w:rPr>
+      <w:rFonts w:cs="Courier New"/>
+    </w:rPr>
+  </w:style>
+  <w:style w:type="character" w:styleId="ListLabel169">
+    <w:name w:val="ListLabel 169"/>
+    <w:qFormat/>
+    <w:rPr>
+      <w:rFonts w:cs="Wingdings"/>
+    </w:rPr>
+  </w:style>
+  <w:style w:type="character" w:styleId="ListLabel170">
+    <w:name w:val="ListLabel 170"/>
+    <w:qFormat/>
+    <w:rPr>
+      <w:rFonts w:ascii="Courier New" w:hAnsi="Courier New" w:cs="Courier New"/>
+      <w:sz w:val="20"/>
+    </w:rPr>
+  </w:style>
+  <w:style w:type="character" w:styleId="ListLabel171">
+    <w:name w:val="ListLabel 171"/>
+    <w:qFormat/>
+    <w:rPr>
+      <w:rFonts w:ascii="Times New Roman" w:hAnsi="Times New Roman" w:cs="Courier New"/>
+      <w:sz w:val="24"/>
+    </w:rPr>
+  </w:style>
+  <w:style w:type="character" w:styleId="ListLabel172">
+    <w:name w:val="ListLabel 172"/>
+    <w:qFormat/>
+    <w:rPr>
+      <w:rFonts w:ascii="Times New Roman" w:hAnsi="Times New Roman" w:cs="Times New Roman"/>
+      <w:sz w:val="24"/>
+    </w:rPr>
+  </w:style>
+  <w:style w:type="character" w:styleId="ListLabel173">
+    <w:name w:val="ListLabel 173"/>
+    <w:qFormat/>
+    <w:rPr>
+      <w:rFonts w:ascii="Times New Roman" w:hAnsi="Times New Roman" w:cs="Times New Roman"/>
+      <w:sz w:val="28"/>
+      <w:szCs w:val="28"/>
+    </w:rPr>
+  </w:style>
+  <w:style w:type="character" w:styleId="ListLabel174">
+    <w:name w:val="ListLabel 174"/>
+    <w:qFormat/>
+    <w:rPr/>
+  </w:style>
+  <w:style w:type="character" w:styleId="ListLabel175">
+    <w:name w:val="ListLabel 175"/>
+    <w:qFormat/>
+    <w:rPr>
+      <w:rFonts w:cs="Calibri"/>
+    </w:rPr>
+  </w:style>
+  <w:style w:type="character" w:styleId="ListLabel176">
+    <w:name w:val="ListLabel 176"/>
+    <w:qFormat/>
+    <w:rPr>
+      <w:rFonts w:cs="Courier New"/>
+    </w:rPr>
+  </w:style>
+  <w:style w:type="character" w:styleId="ListLabel177">
+    <w:name w:val="ListLabel 177"/>
+    <w:qFormat/>
+    <w:rPr>
+      <w:rFonts w:cs="Wingdings"/>
+    </w:rPr>
+  </w:style>
+  <w:style w:type="character" w:styleId="ListLabel178">
+    <w:name w:val="ListLabel 178"/>
+    <w:qFormat/>
+    <w:rPr>
+      <w:rFonts w:cs="Symbol"/>
+    </w:rPr>
+  </w:style>
+  <w:style w:type="character" w:styleId="ListLabel179">
+    <w:name w:val="ListLabel 179"/>
+    <w:qFormat/>
+    <w:rPr>
+      <w:rFonts w:cs="Courier New"/>
+    </w:rPr>
+  </w:style>
+  <w:style w:type="character" w:styleId="ListLabel180">
+    <w:name w:val="ListLabel 180"/>
+    <w:qFormat/>
+    <w:rPr>
+      <w:rFonts w:cs="Wingdings"/>
+    </w:rPr>
+  </w:style>
+  <w:style w:type="character" w:styleId="ListLabel181">
+    <w:name w:val="ListLabel 181"/>
+    <w:qFormat/>
+    <w:rPr>
+      <w:rFonts w:cs="Symbol"/>
+    </w:rPr>
+  </w:style>
+  <w:style w:type="character" w:styleId="ListLabel182">
+    <w:name w:val="ListLabel 182"/>
+    <w:qFormat/>
+    <w:rPr>
+      <w:rFonts w:cs="Courier New"/>
+    </w:rPr>
+  </w:style>
+  <w:style w:type="character" w:styleId="ListLabel183">
+    <w:name w:val="ListLabel 183"/>
+    <w:qFormat/>
+    <w:rPr>
+      <w:rFonts w:cs="Wingdings"/>
+    </w:rPr>
+  </w:style>
+  <w:style w:type="character" w:styleId="ListLabel184">
+    <w:name w:val="ListLabel 184"/>
+    <w:qFormat/>
+    <w:rPr>
+      <w:rFonts w:ascii="Courier New" w:hAnsi="Courier New" w:cs="Courier New"/>
+      <w:sz w:val="20"/>
+    </w:rPr>
+  </w:style>
+  <w:style w:type="character" w:styleId="ListLabel185">
+    <w:name w:val="ListLabel 185"/>
+    <w:qFormat/>
+    <w:rPr>
+      <w:rFonts w:ascii="Times New Roman" w:hAnsi="Times New Roman" w:cs="Courier New"/>
+      <w:sz w:val="24"/>
+    </w:rPr>
+  </w:style>
+  <w:style w:type="character" w:styleId="ListLabel186">
+    <w:name w:val="ListLabel 186"/>
+    <w:qFormat/>
+    <w:rPr>
+      <w:rFonts w:ascii="Times New Roman" w:hAnsi="Times New Roman" w:cs="Times New Roman"/>
+      <w:sz w:val="24"/>
+    </w:rPr>
+  </w:style>
+  <w:style w:type="character" w:styleId="ListLabel187">
+    <w:name w:val="ListLabel 187"/>
+    <w:qFormat/>
+    <w:rPr>
+      <w:rFonts w:ascii="Times New Roman" w:hAnsi="Times New Roman" w:cs="Times New Roman"/>
+      <w:sz w:val="28"/>
+      <w:szCs w:val="28"/>
+    </w:rPr>
+  </w:style>
+  <w:style w:type="character" w:styleId="ListLabel188">
+    <w:name w:val="ListLabel 188"/>
+    <w:qFormat/>
+    <w:rPr/>
+  </w:style>
   <w:style w:type="paragraph" w:styleId="Heading" w:customStyle="1">
     <w:name w:val="Heading"/>
     <w:basedOn w:val="Normal"/>

</xml_diff>

<commit_message>
Nu am resut sa gasesc nimic pentru timeout la exec
</commit_message>
<xml_diff>
--- a/Documentatie/AplicatieSO.docx
+++ b/Documentatie/AplicatieSO.docx
@@ -433,21 +433,24 @@
           <w:rFonts w:cs="Courier New" w:ascii="Courier New" w:hAnsi="Courier New"/>
           <w:sz w:val="20"/>
         </w:rPr>
-        <w:t xml:space="preserve">For the </w:t>
+        <w:t xml:space="preserve">In case the Apache server is on the same Linux machine used for executing commands/scripts/pograms, for the mvc directory of the application, other users should not have any permission over it. </w:t>
       </w:r>
       <w:r>
         <w:rPr>
           <w:rFonts w:cs="Courier New" w:ascii="Courier New" w:hAnsi="Courier New"/>
-          <w:sz w:val="20"/>
-        </w:rPr>
-        <w:t>mvc directory of the application</w:t>
+          <w:b/>
+          <w:bCs/>
+          <w:color w:val="CE181E"/>
+          <w:sz w:val="20"/>
+        </w:rPr>
+        <w:t>&lt;REVIZUIT&gt;</w:t>
       </w:r>
       <w:r>
         <w:rPr>
           <w:rFonts w:cs="Courier New" w:ascii="Courier New" w:hAnsi="Courier New"/>
           <w:sz w:val="20"/>
         </w:rPr>
-        <w:t xml:space="preserve">, other users should not have any permission over it. </w:t>
+        <w:t xml:space="preserve"> </w:t>
       </w:r>
       <w:r>
         <w:rPr>
@@ -478,21 +481,7 @@
           <w:rFonts w:cs="Courier New" w:ascii="Courier New" w:hAnsi="Courier New"/>
           <w:sz w:val="20"/>
         </w:rPr>
-        <w:t xml:space="preserve">” needs read and write permissions </w:t>
-      </w:r>
-      <w:r>
-        <w:rPr>
-          <w:rFonts w:cs="Courier New" w:ascii="Courier New" w:hAnsi="Courier New"/>
-          <w:sz w:val="20"/>
-        </w:rPr>
-        <w:t>for the mvc/app/questions directory in order to create files when a new question is submitted</w:t>
-      </w:r>
-      <w:r>
-        <w:rPr>
-          <w:rFonts w:cs="Courier New" w:ascii="Courier New" w:hAnsi="Courier New"/>
-          <w:sz w:val="20"/>
-        </w:rPr>
-        <w:t>.</w:t>
+        <w:t>” needs read and write permissions for the mvc/app/questions directory in order to create files when a new question is submitted.</w:t>
       </w:r>
     </w:p>
     <w:p>
@@ -1471,10 +1460,30 @@
       </w:r>
       <w:r>
         <w:rPr/>
-        <w:t xml:space="preserve"> signal, since this signal cannot be caught. -&gt; https://linux.die.net/man/1/timeout</w:t>
-      </w:r>
+        <w:t xml:space="preserve"> signal, since this signal cannot be caught. -&gt; </w:t>
+      </w:r>
+      <w:hyperlink r:id="rId4">
+        <w:r>
+          <w:rPr>
+            <w:rStyle w:val="InternetLink"/>
+          </w:rPr>
+          <w:t>https://linux.die.net/man/1/timeout</w:t>
+        </w:r>
+      </w:hyperlink>
+    </w:p>
+    <w:p>
+      <w:pPr>
+        <w:pStyle w:val="Normal"/>
+        <w:spacing w:lineRule="auto" w:line="276" w:before="0" w:after="160"/>
+        <w:contextualSpacing/>
+        <w:rPr/>
+      </w:pPr>
       <w:bookmarkStart w:id="3" w:name="_GoBack"/>
       <w:bookmarkEnd w:id="3"/>
+      <w:r>
+        <w:rPr/>
+        <w:t>It can be easily bypassed using ‘;’. Exemple: sleep 10; sleep 10. Its purpose is to prevent unintended lengthy executions, no to prevent attacks.</w:t>
+      </w:r>
     </w:p>
     <w:p>
       <w:pPr>
@@ -1555,7 +1564,7 @@
         <w:contextualSpacing/>
         <w:rPr/>
       </w:pPr>
-      <w:hyperlink r:id="rId4">
+      <w:hyperlink r:id="rId5">
         <w:r>
           <w:rPr>
             <w:rStyle w:val="InternetLink"/>
@@ -1633,7 +1642,7 @@
         <w:contextualSpacing/>
         <w:rPr/>
       </w:pPr>
-      <w:hyperlink r:id="rId5">
+      <w:hyperlink r:id="rId6">
         <w:r>
           <w:rPr>
             <w:rStyle w:val="InternetLink"/>
@@ -4066,7 +4075,7 @@
         </w:rPr>
         <w:t xml:space="preserve"> uses the same random number generator as </w:t>
       </w:r>
-      <w:hyperlink r:id="rId6">
+      <w:hyperlink r:id="rId7">
         <w:r>
           <w:rPr>
             <w:rStyle w:val="InternetLink"/>
@@ -4124,7 +4133,7 @@
         </w:rPr>
         <w:t xml:space="preserve">- There is no need to seed the random number generator with </w:t>
       </w:r>
-      <w:hyperlink r:id="rId7">
+      <w:hyperlink r:id="rId8">
         <w:r>
           <w:rPr>
             <w:rStyle w:val="InternetLink"/>
@@ -4186,7 +4195,7 @@
         <w:rPr/>
         <w:t xml:space="preserve">- All html code was validated with </w:t>
       </w:r>
-      <w:hyperlink r:id="rId8">
+      <w:hyperlink r:id="rId9">
         <w:r>
           <w:rPr>
             <w:rStyle w:val="InternetLink"/>
@@ -4229,7 +4238,7 @@
         <w:rPr/>
         <w:t xml:space="preserve">- </w:t>
       </w:r>
-      <w:hyperlink r:id="rId9">
+      <w:hyperlink r:id="rId10">
         <w:r>
           <w:rPr>
             <w:rStyle w:val="InternetLink"/>
@@ -6613,6 +6622,208 @@
     <w:qFormat/>
     <w:rPr/>
   </w:style>
+  <w:style w:type="character" w:styleId="ListLabel189">
+    <w:name w:val="ListLabel 189"/>
+    <w:qFormat/>
+    <w:rPr>
+      <w:rFonts w:cs="Calibri"/>
+    </w:rPr>
+  </w:style>
+  <w:style w:type="character" w:styleId="ListLabel190">
+    <w:name w:val="ListLabel 190"/>
+    <w:qFormat/>
+    <w:rPr>
+      <w:rFonts w:cs="Courier New"/>
+    </w:rPr>
+  </w:style>
+  <w:style w:type="character" w:styleId="ListLabel191">
+    <w:name w:val="ListLabel 191"/>
+    <w:qFormat/>
+    <w:rPr>
+      <w:rFonts w:cs="Wingdings"/>
+    </w:rPr>
+  </w:style>
+  <w:style w:type="character" w:styleId="ListLabel192">
+    <w:name w:val="ListLabel 192"/>
+    <w:qFormat/>
+    <w:rPr>
+      <w:rFonts w:cs="Symbol"/>
+    </w:rPr>
+  </w:style>
+  <w:style w:type="character" w:styleId="ListLabel193">
+    <w:name w:val="ListLabel 193"/>
+    <w:qFormat/>
+    <w:rPr>
+      <w:rFonts w:cs="Courier New"/>
+    </w:rPr>
+  </w:style>
+  <w:style w:type="character" w:styleId="ListLabel194">
+    <w:name w:val="ListLabel 194"/>
+    <w:qFormat/>
+    <w:rPr>
+      <w:rFonts w:cs="Wingdings"/>
+    </w:rPr>
+  </w:style>
+  <w:style w:type="character" w:styleId="ListLabel195">
+    <w:name w:val="ListLabel 195"/>
+    <w:qFormat/>
+    <w:rPr>
+      <w:rFonts w:cs="Symbol"/>
+    </w:rPr>
+  </w:style>
+  <w:style w:type="character" w:styleId="ListLabel196">
+    <w:name w:val="ListLabel 196"/>
+    <w:qFormat/>
+    <w:rPr>
+      <w:rFonts w:cs="Courier New"/>
+    </w:rPr>
+  </w:style>
+  <w:style w:type="character" w:styleId="ListLabel197">
+    <w:name w:val="ListLabel 197"/>
+    <w:qFormat/>
+    <w:rPr>
+      <w:rFonts w:cs="Wingdings"/>
+    </w:rPr>
+  </w:style>
+  <w:style w:type="character" w:styleId="ListLabel198">
+    <w:name w:val="ListLabel 198"/>
+    <w:qFormat/>
+    <w:rPr>
+      <w:rFonts w:ascii="Courier New" w:hAnsi="Courier New" w:cs="Courier New"/>
+      <w:sz w:val="20"/>
+    </w:rPr>
+  </w:style>
+  <w:style w:type="character" w:styleId="ListLabel199">
+    <w:name w:val="ListLabel 199"/>
+    <w:qFormat/>
+    <w:rPr>
+      <w:rFonts w:ascii="Times New Roman" w:hAnsi="Times New Roman" w:cs="Courier New"/>
+      <w:sz w:val="24"/>
+    </w:rPr>
+  </w:style>
+  <w:style w:type="character" w:styleId="ListLabel200">
+    <w:name w:val="ListLabel 200"/>
+    <w:qFormat/>
+    <w:rPr>
+      <w:rFonts w:ascii="Times New Roman" w:hAnsi="Times New Roman" w:cs="Times New Roman"/>
+      <w:sz w:val="24"/>
+    </w:rPr>
+  </w:style>
+  <w:style w:type="character" w:styleId="ListLabel201">
+    <w:name w:val="ListLabel 201"/>
+    <w:qFormat/>
+    <w:rPr>
+      <w:rFonts w:ascii="Times New Roman" w:hAnsi="Times New Roman" w:cs="Times New Roman"/>
+      <w:sz w:val="28"/>
+      <w:szCs w:val="28"/>
+    </w:rPr>
+  </w:style>
+  <w:style w:type="character" w:styleId="ListLabel202">
+    <w:name w:val="ListLabel 202"/>
+    <w:qFormat/>
+    <w:rPr/>
+  </w:style>
+  <w:style w:type="character" w:styleId="ListLabel203">
+    <w:name w:val="ListLabel 203"/>
+    <w:qFormat/>
+    <w:rPr>
+      <w:rFonts w:cs="Calibri"/>
+    </w:rPr>
+  </w:style>
+  <w:style w:type="character" w:styleId="ListLabel204">
+    <w:name w:val="ListLabel 204"/>
+    <w:qFormat/>
+    <w:rPr>
+      <w:rFonts w:cs="Courier New"/>
+    </w:rPr>
+  </w:style>
+  <w:style w:type="character" w:styleId="ListLabel205">
+    <w:name w:val="ListLabel 205"/>
+    <w:qFormat/>
+    <w:rPr>
+      <w:rFonts w:cs="Wingdings"/>
+    </w:rPr>
+  </w:style>
+  <w:style w:type="character" w:styleId="ListLabel206">
+    <w:name w:val="ListLabel 206"/>
+    <w:qFormat/>
+    <w:rPr>
+      <w:rFonts w:cs="Symbol"/>
+    </w:rPr>
+  </w:style>
+  <w:style w:type="character" w:styleId="ListLabel207">
+    <w:name w:val="ListLabel 207"/>
+    <w:qFormat/>
+    <w:rPr>
+      <w:rFonts w:cs="Courier New"/>
+    </w:rPr>
+  </w:style>
+  <w:style w:type="character" w:styleId="ListLabel208">
+    <w:name w:val="ListLabel 208"/>
+    <w:qFormat/>
+    <w:rPr>
+      <w:rFonts w:cs="Wingdings"/>
+    </w:rPr>
+  </w:style>
+  <w:style w:type="character" w:styleId="ListLabel209">
+    <w:name w:val="ListLabel 209"/>
+    <w:qFormat/>
+    <w:rPr>
+      <w:rFonts w:cs="Symbol"/>
+    </w:rPr>
+  </w:style>
+  <w:style w:type="character" w:styleId="ListLabel210">
+    <w:name w:val="ListLabel 210"/>
+    <w:qFormat/>
+    <w:rPr>
+      <w:rFonts w:cs="Courier New"/>
+    </w:rPr>
+  </w:style>
+  <w:style w:type="character" w:styleId="ListLabel211">
+    <w:name w:val="ListLabel 211"/>
+    <w:qFormat/>
+    <w:rPr>
+      <w:rFonts w:cs="Wingdings"/>
+    </w:rPr>
+  </w:style>
+  <w:style w:type="character" w:styleId="ListLabel212">
+    <w:name w:val="ListLabel 212"/>
+    <w:qFormat/>
+    <w:rPr>
+      <w:rFonts w:ascii="Courier New" w:hAnsi="Courier New" w:cs="Courier New"/>
+      <w:sz w:val="20"/>
+    </w:rPr>
+  </w:style>
+  <w:style w:type="character" w:styleId="ListLabel213">
+    <w:name w:val="ListLabel 213"/>
+    <w:qFormat/>
+    <w:rPr>
+      <w:rFonts w:ascii="Times New Roman" w:hAnsi="Times New Roman" w:cs="Courier New"/>
+      <w:sz w:val="24"/>
+    </w:rPr>
+  </w:style>
+  <w:style w:type="character" w:styleId="ListLabel214">
+    <w:name w:val="ListLabel 214"/>
+    <w:qFormat/>
+    <w:rPr>
+      <w:rFonts w:ascii="Times New Roman" w:hAnsi="Times New Roman" w:cs="Times New Roman"/>
+      <w:sz w:val="24"/>
+    </w:rPr>
+  </w:style>
+  <w:style w:type="character" w:styleId="ListLabel215">
+    <w:name w:val="ListLabel 215"/>
+    <w:qFormat/>
+    <w:rPr>
+      <w:rFonts w:ascii="Times New Roman" w:hAnsi="Times New Roman" w:cs="Times New Roman"/>
+      <w:sz w:val="28"/>
+      <w:szCs w:val="28"/>
+    </w:rPr>
+  </w:style>
+  <w:style w:type="character" w:styleId="ListLabel216">
+    <w:name w:val="ListLabel 216"/>
+    <w:qFormat/>
+    <w:rPr/>
+  </w:style>
   <w:style w:type="paragraph" w:styleId="Heading" w:customStyle="1">
     <w:name w:val="Heading"/>
     <w:basedOn w:val="Normal"/>

</xml_diff>

<commit_message>
Reparat modul de creare a unui utilizator
</commit_message>
<xml_diff>
--- a/Documentatie/AplicatieSO.docx
+++ b/Documentatie/AplicatieSO.docx
@@ -433,7 +433,21 @@
           <w:rFonts w:cs="Courier New" w:ascii="Courier New" w:hAnsi="Courier New"/>
           <w:sz w:val="20"/>
         </w:rPr>
-        <w:t xml:space="preserve">In case the Apache server is on the same Linux machine used for executing commands/scripts/pograms, for the mvc directory of the application, other users should not have any permission over it. </w:t>
+        <w:t>In case the Apache server is on the same Linux machine used for executing commands/scripts/pograms, for the mvc/</w:t>
+      </w:r>
+      <w:r>
+        <w:rPr>
+          <w:rFonts w:cs="Courier New" w:ascii="Courier New" w:hAnsi="Courier New"/>
+          <w:sz w:val="20"/>
+        </w:rPr>
+        <w:t>app</w:t>
+      </w:r>
+      <w:r>
+        <w:rPr>
+          <w:rFonts w:cs="Courier New" w:ascii="Courier New" w:hAnsi="Courier New"/>
+          <w:sz w:val="20"/>
+        </w:rPr>
+        <w:t xml:space="preserve"> directory of the application, other users should not have any permission over it. </w:t>
       </w:r>
       <w:r>
         <w:rPr>
@@ -481,7 +495,35 @@
           <w:rFonts w:cs="Courier New" w:ascii="Courier New" w:hAnsi="Courier New"/>
           <w:sz w:val="20"/>
         </w:rPr>
-        <w:t>” needs read and write permissions for the mvc/app/questions directory in order to create files when a new question is submitted.</w:t>
+        <w:t xml:space="preserve">” needs </w:t>
+      </w:r>
+      <w:r>
+        <w:rPr>
+          <w:rFonts w:cs="Courier New" w:ascii="Courier New" w:hAnsi="Courier New"/>
+          <w:sz w:val="20"/>
+        </w:rPr>
+        <w:t xml:space="preserve">at least </w:t>
+      </w:r>
+      <w:r>
+        <w:rPr>
+          <w:rFonts w:cs="Courier New" w:ascii="Courier New" w:hAnsi="Courier New"/>
+          <w:sz w:val="20"/>
+        </w:rPr>
+        <w:t xml:space="preserve">read permissions for the mvc/app </w:t>
+      </w:r>
+      <w:r>
+        <w:rPr>
+          <w:rFonts w:cs="Courier New" w:ascii="Courier New" w:hAnsi="Courier New"/>
+          <w:sz w:val="20"/>
+        </w:rPr>
+        <w:t>to read the php scripts and write permissions for the mvc/app</w:t>
+      </w:r>
+      <w:r>
+        <w:rPr>
+          <w:rFonts w:cs="Courier New" w:ascii="Courier New" w:hAnsi="Courier New"/>
+          <w:sz w:val="20"/>
+        </w:rPr>
+        <w:t>/questions directory in order to create files when a new question is submitted.</w:t>
       </w:r>
     </w:p>
     <w:p>
@@ -1366,21 +1408,21 @@
       </w:pPr>
       <w:r>
         <w:rPr>
+          <w:rFonts w:cs="Courier New" w:ascii="Courier New" w:hAnsi="Courier New"/>
+          <w:color w:val="CE9178"/>
+          <w:sz w:val="20"/>
+          <w:szCs w:val="20"/>
+        </w:rPr>
+      </w:r>
+    </w:p>
+    <w:p>
+      <w:pPr>
+        <w:pStyle w:val="Normal"/>
+        <w:spacing w:lineRule="auto" w:line="276" w:before="0" w:after="160"/>
+        <w:contextualSpacing/>
+        <w:rPr>
           <w:rFonts w:ascii="Droid Sans Mono;monospace;monospace;Droid Sans Fallback" w:hAnsi="Droid Sans Mono;monospace;monospace;Droid Sans Fallback"/>
           <w:b w:val="false"/>
-          <w:color w:val="D4D4D4"/>
-          <w:sz w:val="21"/>
-          <w:highlight w:val="black"/>
-        </w:rPr>
-      </w:r>
-    </w:p>
-    <w:p>
-      <w:pPr>
-        <w:pStyle w:val="Normal"/>
-        <w:spacing w:lineRule="auto" w:line="276" w:before="0" w:after="160"/>
-        <w:contextualSpacing/>
-        <w:rPr>
-          <w:rFonts w:ascii="Droid Sans Mono;monospace;monospace;Droid Sans Fallback" w:hAnsi="Droid Sans Mono;monospace;monospace;Droid Sans Fallback"/>
           <w:b w:val="false"/>
           <w:color w:val="000000"/>
           <w:sz w:val="21"/>
@@ -1410,24 +1452,24 @@
       </w:pPr>
       <w:r>
         <w:rPr>
+          <w:rFonts w:cs="Courier New" w:ascii="Courier New" w:hAnsi="Courier New"/>
+          <w:sz w:val="20"/>
+          <w:szCs w:val="20"/>
+        </w:rPr>
+      </w:r>
+    </w:p>
+    <w:p>
+      <w:pPr>
+        <w:pStyle w:val="Normal"/>
+        <w:spacing w:lineRule="auto" w:line="276" w:before="0" w:after="160"/>
+        <w:contextualSpacing/>
+        <w:rPr>
           <w:rFonts w:ascii="Droid Sans Mono;monospace;monospace;Droid Sans Fallback" w:hAnsi="Droid Sans Mono;monospace;monospace;Droid Sans Fallback"/>
+          <w:b w:val="false"/>
           <w:b w:val="false"/>
           <w:color w:val="000000"/>
           <w:sz w:val="21"/>
         </w:rPr>
-      </w:r>
-    </w:p>
-    <w:p>
-      <w:pPr>
-        <w:pStyle w:val="Normal"/>
-        <w:spacing w:lineRule="auto" w:line="276" w:before="0" w:after="160"/>
-        <w:contextualSpacing/>
-        <w:rPr>
-          <w:rFonts w:ascii="Droid Sans Mono;monospace;monospace;Droid Sans Fallback" w:hAnsi="Droid Sans Mono;monospace;monospace;Droid Sans Fallback"/>
-          <w:b w:val="false"/>
-          <w:color w:val="000000"/>
-          <w:sz w:val="21"/>
-        </w:rPr>
       </w:pPr>
       <w:r>
         <w:rPr>
@@ -1452,7 +1494,11 @@
         </w:rPr>
       </w:pPr>
       <w:r>
-        <w:rPr/>
+        <w:rPr>
+          <w:rFonts w:cs="Courier New" w:ascii="Courier New" w:hAnsi="Courier New"/>
+          <w:sz w:val="20"/>
+          <w:szCs w:val="20"/>
+        </w:rPr>
       </w:r>
     </w:p>
     <w:p>
@@ -1645,14 +1691,61 @@
         <w:contextualSpacing/>
         <w:rPr>
           <w:rFonts w:ascii="Times New Roman" w:hAnsi="Times New Roman" w:cs="Times New Roman"/>
+          <w:b/>
+          <w:b/>
+          <w:bCs/>
           <w:sz w:val="24"/>
         </w:rPr>
       </w:pPr>
       <w:r>
         <w:rPr>
           <w:rFonts w:cs="Times New Roman" w:ascii="Times New Roman" w:hAnsi="Times New Roman"/>
+          <w:b/>
+          <w:bCs/>
           <w:sz w:val="24"/>
         </w:rPr>
+        <w:t>Creating new user</w:t>
+      </w:r>
+    </w:p>
+    <w:p>
+      <w:pPr>
+        <w:pStyle w:val="Normal"/>
+        <w:spacing w:lineRule="auto" w:line="276" w:before="0" w:after="160"/>
+        <w:contextualSpacing/>
+        <w:rPr>
+          <w:rFonts w:ascii="Times New Roman" w:hAnsi="Times New Roman" w:cs="Times New Roman"/>
+          <w:b/>
+          <w:b/>
+          <w:bCs/>
+          <w:sz w:val="24"/>
+        </w:rPr>
+      </w:pPr>
+      <w:r>
+        <w:rPr>
+          <w:rFonts w:cs="Times New Roman" w:ascii="Times New Roman" w:hAnsi="Times New Roman"/>
+          <w:b w:val="false"/>
+          <w:bCs w:val="false"/>
+          <w:sz w:val="24"/>
+        </w:rPr>
+        <w:t>To create a new user accoun on my Linux machine for a student first we check that he/she has an account on the external ssh connection (ex: students.info.uaic.ro), then we check that the script to create the user with the specified criteria is located in the root of the personal home directory of the sudo user (path: ~) and that it can be executed. It will echo a message in case it is successful, otherwise nothing.</w:t>
+      </w:r>
+    </w:p>
+    <w:p>
+      <w:pPr>
+        <w:pStyle w:val="Normal"/>
+        <w:spacing w:lineRule="auto" w:line="276" w:before="0" w:after="160"/>
+        <w:contextualSpacing/>
+        <w:rPr>
+          <w:rFonts w:ascii="Times New Roman" w:hAnsi="Times New Roman" w:cs="Times New Roman"/>
+          <w:b/>
+          <w:b/>
+          <w:bCs/>
+          <w:sz w:val="28"/>
+          <w:szCs w:val="28"/>
+        </w:rPr>
+      </w:pPr>
+      <w:r>
+        <w:rPr/>
       </w:r>
     </w:p>
     <w:p>
@@ -2063,13 +2156,7 @@
     <w:p>
       <w:pPr>
         <w:pStyle w:val="Normal"/>
-        <w:rPr>
-          <w:rFonts w:ascii="Times New Roman" w:hAnsi="Times New Roman" w:cs="Times New Roman"/>
-          <w:b/>
-          <w:b/>
-          <w:sz w:val="28"/>
-          <w:szCs w:val="28"/>
-        </w:rPr>
+        <w:rPr/>
       </w:pPr>
       <w:r>
         <w:rPr>
@@ -7044,6 +7131,107 @@
       <w:szCs w:val="28"/>
     </w:rPr>
   </w:style>
+  <w:style w:type="character" w:styleId="ListLabel231">
+    <w:name w:val="ListLabel 231"/>
+    <w:qFormat/>
+    <w:rPr>
+      <w:rFonts w:cs="Calibri"/>
+    </w:rPr>
+  </w:style>
+  <w:style w:type="character" w:styleId="ListLabel232">
+    <w:name w:val="ListLabel 232"/>
+    <w:qFormat/>
+    <w:rPr>
+      <w:rFonts w:cs="Courier New"/>
+    </w:rPr>
+  </w:style>
+  <w:style w:type="character" w:styleId="ListLabel233">
+    <w:name w:val="ListLabel 233"/>
+    <w:qFormat/>
+    <w:rPr>
+      <w:rFonts w:cs="Wingdings"/>
+    </w:rPr>
+  </w:style>
+  <w:style w:type="character" w:styleId="ListLabel234">
+    <w:name w:val="ListLabel 234"/>
+    <w:qFormat/>
+    <w:rPr>
+      <w:rFonts w:cs="Symbol"/>
+    </w:rPr>
+  </w:style>
+  <w:style w:type="character" w:styleId="ListLabel235">
+    <w:name w:val="ListLabel 235"/>
+    <w:qFormat/>
+    <w:rPr>
+      <w:rFonts w:cs="Courier New"/>
+    </w:rPr>
+  </w:style>
+  <w:style w:type="character" w:styleId="ListLabel236">
+    <w:name w:val="ListLabel 236"/>
+    <w:qFormat/>
+    <w:rPr>
+      <w:rFonts w:cs="Wingdings"/>
+    </w:rPr>
+  </w:style>
+  <w:style w:type="character" w:styleId="ListLabel237">
+    <w:name w:val="ListLabel 237"/>
+    <w:qFormat/>
+    <w:rPr>
+      <w:rFonts w:cs="Symbol"/>
+    </w:rPr>
+  </w:style>
+  <w:style w:type="character" w:styleId="ListLabel238">
+    <w:name w:val="ListLabel 238"/>
+    <w:qFormat/>
+    <w:rPr>
+      <w:rFonts w:cs="Courier New"/>
+    </w:rPr>
+  </w:style>
+  <w:style w:type="character" w:styleId="ListLabel239">
+    <w:name w:val="ListLabel 239"/>
+    <w:qFormat/>
+    <w:rPr>
+      <w:rFonts w:cs="Wingdings"/>
+    </w:rPr>
+  </w:style>
+  <w:style w:type="character" w:styleId="ListLabel240">
+    <w:name w:val="ListLabel 240"/>
+    <w:qFormat/>
+    <w:rPr>
+      <w:rFonts w:ascii="Courier New" w:hAnsi="Courier New" w:cs="Courier New"/>
+      <w:sz w:val="20"/>
+    </w:rPr>
+  </w:style>
+  <w:style w:type="character" w:styleId="ListLabel241">
+    <w:name w:val="ListLabel 241"/>
+    <w:qFormat/>
+    <w:rPr>
+      <w:rFonts w:ascii="Times New Roman" w:hAnsi="Times New Roman" w:cs="Courier New"/>
+      <w:sz w:val="24"/>
+    </w:rPr>
+  </w:style>
+  <w:style w:type="character" w:styleId="ListLabel242">
+    <w:name w:val="ListLabel 242"/>
+    <w:qFormat/>
+    <w:rPr/>
+  </w:style>
+  <w:style w:type="character" w:styleId="ListLabel243">
+    <w:name w:val="ListLabel 243"/>
+    <w:qFormat/>
+    <w:rPr>
+      <w:rFonts w:ascii="Times New Roman" w:hAnsi="Times New Roman" w:cs="Times New Roman"/>
+      <w:sz w:val="24"/>
+    </w:rPr>
+  </w:style>
+  <w:style w:type="character" w:styleId="ListLabel244">
+    <w:name w:val="ListLabel 244"/>
+    <w:qFormat/>
+    <w:rPr>
+      <w:rFonts w:ascii="Times New Roman" w:hAnsi="Times New Roman" w:cs="Times New Roman"/>
+      <w:sz w:val="28"/>
+      <w:szCs w:val="28"/>
+    </w:rPr>
+  </w:style>
   <w:style w:type="paragraph" w:styleId="Heading" w:customStyle="1">
     <w:name w:val="Heading"/>
     <w:basedOn w:val="Normal"/>

</xml_diff>

<commit_message>
Nu mai scris folosind exec
</commit_message>
<xml_diff>
--- a/Documentatie/AplicatieSO.docx
+++ b/Documentatie/AplicatieSO.docx
@@ -433,21 +433,7 @@
           <w:rFonts w:cs="Courier New" w:ascii="Courier New" w:hAnsi="Courier New"/>
           <w:sz w:val="20"/>
         </w:rPr>
-        <w:t>In case the Apache server is on the same Linux machine used for executing commands/scripts/pograms, for the mvc/</w:t>
-      </w:r>
-      <w:r>
-        <w:rPr>
-          <w:rFonts w:cs="Courier New" w:ascii="Courier New" w:hAnsi="Courier New"/>
-          <w:sz w:val="20"/>
-        </w:rPr>
-        <w:t>app</w:t>
-      </w:r>
-      <w:r>
-        <w:rPr>
-          <w:rFonts w:cs="Courier New" w:ascii="Courier New" w:hAnsi="Courier New"/>
-          <w:sz w:val="20"/>
-        </w:rPr>
-        <w:t xml:space="preserve"> directory of the application, other users should not have any permission over it. </w:t>
+        <w:t xml:space="preserve">In case the Apache server is on the same Linux machine used for executing commands/scripts/pograms, for the mvc/app directory of the application, other users should not have any permission over it. </w:t>
       </w:r>
       <w:r>
         <w:rPr>
@@ -495,35 +481,7 @@
           <w:rFonts w:cs="Courier New" w:ascii="Courier New" w:hAnsi="Courier New"/>
           <w:sz w:val="20"/>
         </w:rPr>
-        <w:t xml:space="preserve">” needs </w:t>
-      </w:r>
-      <w:r>
-        <w:rPr>
-          <w:rFonts w:cs="Courier New" w:ascii="Courier New" w:hAnsi="Courier New"/>
-          <w:sz w:val="20"/>
-        </w:rPr>
-        <w:t xml:space="preserve">at least </w:t>
-      </w:r>
-      <w:r>
-        <w:rPr>
-          <w:rFonts w:cs="Courier New" w:ascii="Courier New" w:hAnsi="Courier New"/>
-          <w:sz w:val="20"/>
-        </w:rPr>
-        <w:t xml:space="preserve">read permissions for the mvc/app </w:t>
-      </w:r>
-      <w:r>
-        <w:rPr>
-          <w:rFonts w:cs="Courier New" w:ascii="Courier New" w:hAnsi="Courier New"/>
-          <w:sz w:val="20"/>
-        </w:rPr>
-        <w:t>to read the php scripts and write permissions for the mvc/app</w:t>
-      </w:r>
-      <w:r>
-        <w:rPr>
-          <w:rFonts w:cs="Courier New" w:ascii="Courier New" w:hAnsi="Courier New"/>
-          <w:sz w:val="20"/>
-        </w:rPr>
-        <w:t>/questions directory in order to create files when a new question is submitted.</w:t>
+        <w:t>” needs at least read permissions for the mvc/app to read the php scripts and write permissions for the mvc/app/questions directory in order to create files when a new question is submitted.</w:t>
       </w:r>
     </w:p>
     <w:p>
@@ -1647,7 +1605,30 @@
       <w:bookmarkEnd w:id="3"/>
       <w:r>
         <w:rPr/>
-        <w:t>It can be easily bypassed using ‘;’. Exemple: sleep 10; sleep 10. Its purpose is to prevent unintended lengthy executions, no to prevent attacks.</w:t>
+        <w:t>It can be easily bypassed using ‘;’. Exemple: sleep 10; sleep 10.</w:t>
+      </w:r>
+    </w:p>
+    <w:p>
+      <w:pPr>
+        <w:pStyle w:val="Normal"/>
+        <w:spacing w:lineRule="auto" w:line="276" w:before="0" w:after="160"/>
+        <w:contextualSpacing/>
+        <w:rPr/>
+      </w:pPr>
+      <w:r>
+        <w:rPr/>
+      </w:r>
+    </w:p>
+    <w:p>
+      <w:pPr>
+        <w:pStyle w:val="Normal"/>
+        <w:spacing w:lineRule="auto" w:line="276" w:before="0" w:after="160"/>
+        <w:contextualSpacing/>
+        <w:rPr/>
+      </w:pPr>
+      <w:r>
+        <w:rPr/>
+        <w:t>The SSH2 lib from seclib has a seTimeout(seconds) function, but it just stops waiting for the end of the processes execution for a user and doesn’t kill them.</w:t>
       </w:r>
     </w:p>
     <w:p>
@@ -1745,7 +1726,13 @@
         </w:rPr>
       </w:pPr>
       <w:r>
-        <w:rPr/>
+        <w:rPr>
+          <w:rFonts w:cs="Times New Roman" w:ascii="Times New Roman" w:hAnsi="Times New Roman"/>
+          <w:b/>
+          <w:bCs/>
+          <w:sz w:val="28"/>
+          <w:szCs w:val="28"/>
+        </w:rPr>
       </w:r>
     </w:p>
     <w:p>
@@ -7232,6 +7219,107 @@
       <w:szCs w:val="28"/>
     </w:rPr>
   </w:style>
+  <w:style w:type="character" w:styleId="ListLabel245">
+    <w:name w:val="ListLabel 245"/>
+    <w:qFormat/>
+    <w:rPr>
+      <w:rFonts w:cs="Calibri"/>
+    </w:rPr>
+  </w:style>
+  <w:style w:type="character" w:styleId="ListLabel246">
+    <w:name w:val="ListLabel 246"/>
+    <w:qFormat/>
+    <w:rPr>
+      <w:rFonts w:cs="Courier New"/>
+    </w:rPr>
+  </w:style>
+  <w:style w:type="character" w:styleId="ListLabel247">
+    <w:name w:val="ListLabel 247"/>
+    <w:qFormat/>
+    <w:rPr>
+      <w:rFonts w:cs="Wingdings"/>
+    </w:rPr>
+  </w:style>
+  <w:style w:type="character" w:styleId="ListLabel248">
+    <w:name w:val="ListLabel 248"/>
+    <w:qFormat/>
+    <w:rPr>
+      <w:rFonts w:cs="Symbol"/>
+    </w:rPr>
+  </w:style>
+  <w:style w:type="character" w:styleId="ListLabel249">
+    <w:name w:val="ListLabel 249"/>
+    <w:qFormat/>
+    <w:rPr>
+      <w:rFonts w:cs="Courier New"/>
+    </w:rPr>
+  </w:style>
+  <w:style w:type="character" w:styleId="ListLabel250">
+    <w:name w:val="ListLabel 250"/>
+    <w:qFormat/>
+    <w:rPr>
+      <w:rFonts w:cs="Wingdings"/>
+    </w:rPr>
+  </w:style>
+  <w:style w:type="character" w:styleId="ListLabel251">
+    <w:name w:val="ListLabel 251"/>
+    <w:qFormat/>
+    <w:rPr>
+      <w:rFonts w:cs="Symbol"/>
+    </w:rPr>
+  </w:style>
+  <w:style w:type="character" w:styleId="ListLabel252">
+    <w:name w:val="ListLabel 252"/>
+    <w:qFormat/>
+    <w:rPr>
+      <w:rFonts w:cs="Courier New"/>
+    </w:rPr>
+  </w:style>
+  <w:style w:type="character" w:styleId="ListLabel253">
+    <w:name w:val="ListLabel 253"/>
+    <w:qFormat/>
+    <w:rPr>
+      <w:rFonts w:cs="Wingdings"/>
+    </w:rPr>
+  </w:style>
+  <w:style w:type="character" w:styleId="ListLabel254">
+    <w:name w:val="ListLabel 254"/>
+    <w:qFormat/>
+    <w:rPr>
+      <w:rFonts w:ascii="Courier New" w:hAnsi="Courier New" w:cs="Courier New"/>
+      <w:sz w:val="20"/>
+    </w:rPr>
+  </w:style>
+  <w:style w:type="character" w:styleId="ListLabel255">
+    <w:name w:val="ListLabel 255"/>
+    <w:qFormat/>
+    <w:rPr>
+      <w:rFonts w:ascii="Times New Roman" w:hAnsi="Times New Roman" w:cs="Courier New"/>
+      <w:sz w:val="24"/>
+    </w:rPr>
+  </w:style>
+  <w:style w:type="character" w:styleId="ListLabel256">
+    <w:name w:val="ListLabel 256"/>
+    <w:qFormat/>
+    <w:rPr/>
+  </w:style>
+  <w:style w:type="character" w:styleId="ListLabel257">
+    <w:name w:val="ListLabel 257"/>
+    <w:qFormat/>
+    <w:rPr>
+      <w:rFonts w:ascii="Times New Roman" w:hAnsi="Times New Roman" w:cs="Times New Roman"/>
+      <w:sz w:val="24"/>
+    </w:rPr>
+  </w:style>
+  <w:style w:type="character" w:styleId="ListLabel258">
+    <w:name w:val="ListLabel 258"/>
+    <w:qFormat/>
+    <w:rPr>
+      <w:rFonts w:ascii="Times New Roman" w:hAnsi="Times New Roman" w:cs="Times New Roman"/>
+      <w:sz w:val="28"/>
+      <w:szCs w:val="28"/>
+    </w:rPr>
+  </w:style>
   <w:style w:type="paragraph" w:styleId="Heading" w:customStyle="1">
     <w:name w:val="Heading"/>
     <w:basedOn w:val="Normal"/>

</xml_diff>

<commit_message>
Merge sa trimit fisiere prin scp
</commit_message>
<xml_diff>
--- a/Documentatie/AplicatieSO.docx
+++ b/Documentatie/AplicatieSO.docx
@@ -433,24 +433,21 @@
           <w:rFonts w:cs="Courier New" w:ascii="Courier New" w:hAnsi="Courier New"/>
           <w:sz w:val="20"/>
         </w:rPr>
-        <w:t xml:space="preserve">In case the Apache server is on the same Linux machine used for executing commands/scripts/pograms, for the mvc/app directory of the application, other users should not have any permission over it. </w:t>
+        <w:t xml:space="preserve">In case the Apache server is on the same Linux machine used for executing commands/scripts/pograms, for the “mvc/app/” directory of the application, </w:t>
       </w:r>
       <w:r>
         <w:rPr>
           <w:rFonts w:cs="Courier New" w:ascii="Courier New" w:hAnsi="Courier New"/>
-          <w:b/>
-          <w:bCs/>
-          <w:color w:val="CE181E"/>
-          <w:sz w:val="20"/>
-        </w:rPr>
-        <w:t>&lt;REVIZUIT&gt;</w:t>
+          <w:sz w:val="20"/>
+        </w:rPr>
+        <w:t>students</w:t>
       </w:r>
       <w:r>
         <w:rPr>
           <w:rFonts w:cs="Courier New" w:ascii="Courier New" w:hAnsi="Courier New"/>
           <w:sz w:val="20"/>
         </w:rPr>
-        <w:t xml:space="preserve"> </w:t>
+        <w:t xml:space="preserve"> should not have any permission over it. </w:t>
       </w:r>
       <w:r>
         <w:rPr>
@@ -481,7 +478,78 @@
           <w:rFonts w:cs="Courier New" w:ascii="Courier New" w:hAnsi="Courier New"/>
           <w:sz w:val="20"/>
         </w:rPr>
-        <w:t>” needs at least read permissions for the mvc/app to read the php scripts and write permissions for the mvc/app/questions directory in order to create files when a new question is submitted.</w:t>
+        <w:t>” needs at least read permissions for the “mvc/app/” to read the php scripts and write permissions for the “mvc/app/questions/” “mvc/app/</w:t>
+      </w:r>
+      <w:r>
+        <w:rPr>
+          <w:rFonts w:cs="Courier New" w:ascii="Courier New" w:hAnsi="Courier New"/>
+          <w:sz w:val="20"/>
+        </w:rPr>
+        <w:t>scp_cache</w:t>
+      </w:r>
+      <w:r>
+        <w:rPr>
+          <w:rFonts w:cs="Courier New" w:ascii="Courier New" w:hAnsi="Courier New"/>
+          <w:sz w:val="20"/>
+        </w:rPr>
+        <w:t xml:space="preserve">/” in order to create files </w:t>
+      </w:r>
+      <w:r>
+        <w:rPr>
+          <w:rFonts w:cs="Courier New" w:ascii="Courier New" w:hAnsi="Courier New"/>
+          <w:sz w:val="20"/>
+        </w:rPr>
+        <w:t>and modify files</w:t>
+      </w:r>
+      <w:r>
+        <w:rPr>
+          <w:rFonts w:cs="Courier New" w:ascii="Courier New" w:hAnsi="Courier New"/>
+          <w:sz w:val="20"/>
+        </w:rPr>
+        <w:t>.</w:t>
+      </w:r>
+      <w:r>
+        <w:rPr>
+          <w:rFonts w:cs="Courier New" w:ascii="Courier New" w:hAnsi="Courier New"/>
+          <w:sz w:val="20"/>
+        </w:rPr>
+        <w:t xml:space="preserve"> The owner of the applicaton files should be a sudo account.</w:t>
+      </w:r>
+    </w:p>
+    <w:p>
+      <w:pPr>
+        <w:pStyle w:val="Normal"/>
+        <w:spacing w:lineRule="auto" w:line="276" w:before="0" w:after="160"/>
+        <w:contextualSpacing/>
+        <w:rPr/>
+      </w:pPr>
+      <w:r>
+        <w:rPr>
+          <w:rFonts w:cs="Courier New" w:ascii="Courier New" w:hAnsi="Courier New"/>
+          <w:sz w:val="20"/>
+        </w:rPr>
+        <w:t>T</w:t>
+      </w:r>
+      <w:r>
+        <w:rPr>
+          <w:rFonts w:cs="Courier New" w:ascii="Courier New" w:hAnsi="Courier New"/>
+          <w:sz w:val="20"/>
+        </w:rPr>
+        <w:t>hose rights adjustments can be done using the ConfigureRights.sh. It has the following syntax: ./ConfigureRights.sh &lt;a sudo user&gt;. Place it in the same directory with the application (mvc/ directory) and execute it.</w:t>
+      </w:r>
+    </w:p>
+    <w:p>
+      <w:pPr>
+        <w:pStyle w:val="Normal"/>
+        <w:spacing w:lineRule="auto" w:line="276" w:before="0" w:after="160"/>
+        <w:contextualSpacing/>
+        <w:rPr>
+          <w:rFonts w:ascii="Courier New" w:hAnsi="Courier New" w:cs="Courier New"/>
+          <w:sz w:val="20"/>
+        </w:rPr>
+      </w:pPr>
+      <w:r>
+        <w:rPr/>
       </w:r>
     </w:p>
     <w:p>
@@ -1388,27 +1456,7 @@
           <w:sz w:val="20"/>
           <w:szCs w:val="20"/>
         </w:rPr>
-        <w:t xml:space="preserve">ssh2_exec($this-&gt;connection, "sleep " . $timeout_seconds . "; pkill </w:t>
-      </w:r>
-      <w:r>
-        <w:rPr>
-          <w:rFonts w:cs="Courier New" w:ascii="Courier New" w:hAnsi="Courier New"/>
-          <w:b w:val="false"/>
-          <w:color w:val="000000"/>
-          <w:sz w:val="20"/>
-          <w:szCs w:val="20"/>
-        </w:rPr>
-        <w:t>--signal SIGKILL</w:t>
-      </w:r>
-      <w:r>
-        <w:rPr>
-          <w:rFonts w:cs="Courier New" w:ascii="Courier New" w:hAnsi="Courier New"/>
-          <w:b w:val="false"/>
-          <w:color w:val="000000"/>
-          <w:sz w:val="20"/>
-          <w:szCs w:val="20"/>
-        </w:rPr>
-        <w:t xml:space="preserve"> -u " . $this-&gt;execution_user);</w:t>
+        <w:t>ssh2_exec($this-&gt;connection, "sleep " . $timeout_seconds . "; pkill --signal SIGKILL -u " . $this-&gt;execution_user);</w:t>
       </w:r>
     </w:p>
     <w:p>
@@ -1455,8 +1503,16 @@
           <w:sz w:val="21"/>
           <w:szCs w:val="20"/>
         </w:rPr>
-        <w:t xml:space="preserve"> </w:t>
-      </w:r>
+        <w:t xml:space="preserve"> I chose to use the SIGKILL signal because it cannot be ignored by any process. By default, pkill uses SIGTERM, which can be ignored.</w:t>
+      </w:r>
+    </w:p>
+    <w:p>
+      <w:pPr>
+        <w:pStyle w:val="Normal"/>
+        <w:spacing w:lineRule="auto" w:line="276" w:before="0" w:after="160"/>
+        <w:contextualSpacing/>
+        <w:rPr/>
+      </w:pPr>
       <w:r>
         <w:rPr>
           <w:rFonts w:cs="Courier New" w:ascii="Droid Sans Mono;monospace;monospace;Droid Sans Fallback" w:hAnsi="Droid Sans Mono;monospace;monospace;Droid Sans Fallback"/>
@@ -1465,7 +1521,7 @@
           <w:sz w:val="21"/>
           <w:szCs w:val="20"/>
         </w:rPr>
-        <w:t>I chose to use the SIGKILL signal because it cannot be ignored by any process. By default, pkill uses SIGTERM, which can be ignored.</w:t>
+        <w:t xml:space="preserve">A student cannot interfere with this method of limiting execution time because the only process that appears when the command to limit execution time is called is “sleep” and “sh”. In case the sleep process is killed, the pkill command is called immediately instead of $timeout_seconds. </w:t>
       </w:r>
     </w:p>
     <w:p>
@@ -1721,14 +1777,26 @@
         <w:pStyle w:val="Normal"/>
         <w:spacing w:lineRule="auto" w:line="276" w:before="0" w:after="160"/>
         <w:contextualSpacing/>
-        <w:rPr>
-          <w:rFonts w:ascii="Times New Roman" w:hAnsi="Times New Roman" w:cs="Times New Roman"/>
-          <w:b/>
+        <w:rPr/>
+      </w:pPr>
+      <w:r>
+        <w:rPr>
+          <w:rFonts w:cs="Times New Roman" w:ascii="Times New Roman" w:hAnsi="Times New Roman"/>
+          <w:b w:val="false"/>
+          <w:bCs w:val="false"/>
+          <w:sz w:val="24"/>
+        </w:rPr>
+        <w:t>To create a new user accoun on my Linux machine for a student first we check that he/she has an account on the external ssh connection (ex: students.info.uaic.ro), then we check that the script to create the user with the specified criteria is located in the root of the personal home directory of the sudo user (path: ~) and that it can be executed. It will echo a message in case it is successful, otherwise nothing.</w:t>
+      </w:r>
+      <w:r>
+        <w:rPr>
+          <w:rFonts w:cs="Times New Roman" w:ascii="Times New Roman" w:hAnsi="Times New Roman"/>
           <w:b/>
           <w:bCs/>
           <w:sz w:val="24"/>
         </w:rPr>
-      </w:pPr>
+        <w:t xml:space="preserve"> </w:t>
+      </w:r>
       <w:r>
         <w:rPr>
           <w:rFonts w:cs="Times New Roman" w:ascii="Times New Roman" w:hAnsi="Times New Roman"/>
@@ -1736,7 +1804,7 @@
           <w:bCs w:val="false"/>
           <w:sz w:val="24"/>
         </w:rPr>
-        <w:t>To create a new user accoun on my Linux machine for a student first we check that he/she has an account on the external ssh connection (ex: students.info.uaic.ro), then we check that the script to create the user with the specified criteria is located in the root of the personal home directory of the sudo user (path: ~) and that it can be executed. It will echo a message in case it is successful, otherwise nothing.</w:t>
+        <w:t>Make sure that students cannot access or modify that script by adjusting the rights of the sudo user’s home directory.</w:t>
       </w:r>
     </w:p>
     <w:p>
@@ -2367,11 +2435,7 @@
     <w:p>
       <w:pPr>
         <w:pStyle w:val="Normal"/>
-        <w:rPr>
-          <w:rFonts w:ascii="Times New Roman" w:hAnsi="Times New Roman" w:cs="Times New Roman"/>
-          <w:sz w:val="28"/>
-          <w:szCs w:val="28"/>
-        </w:rPr>
+        <w:rPr/>
       </w:pPr>
       <w:r>
         <w:rPr>
@@ -4054,39 +4118,7 @@
           <w:sz w:val="28"/>
           <w:szCs w:val="28"/>
         </w:rPr>
-        <w:t xml:space="preserve">When user submits an answer, he will be redirected to the restults page. In case the answer was correct, he will see the author’s solutions. Otherwise, it will be hidden. The motivation behind this strategy is that the application’s role is to aid learning. Therefore, showing </w:t>
-      </w:r>
-      <w:r>
-        <w:rPr>
-          <w:rFonts w:cs="Times New Roman" w:ascii="Times New Roman" w:hAnsi="Times New Roman"/>
-          <w:sz w:val="28"/>
-          <w:szCs w:val="28"/>
-        </w:rPr>
-        <w:t>a</w:t>
-      </w:r>
-      <w:r>
-        <w:rPr>
-          <w:rFonts w:cs="Times New Roman" w:ascii="Times New Roman" w:hAnsi="Times New Roman"/>
-          <w:sz w:val="28"/>
-          <w:szCs w:val="28"/>
-        </w:rPr>
-        <w:t xml:space="preserve"> different solution to the problem to the user </w:t>
-      </w:r>
-      <w:r>
-        <w:rPr>
-          <w:rFonts w:cs="Times New Roman" w:ascii="Times New Roman" w:hAnsi="Times New Roman"/>
-          <w:sz w:val="28"/>
-          <w:szCs w:val="28"/>
-        </w:rPr>
-        <w:t>teaches him or her another way of solving it</w:t>
-      </w:r>
-      <w:r>
-        <w:rPr>
-          <w:rFonts w:cs="Times New Roman" w:ascii="Times New Roman" w:hAnsi="Times New Roman"/>
-          <w:sz w:val="28"/>
-          <w:szCs w:val="28"/>
-        </w:rPr>
-        <w:t>. Of course, a student who didn’t correctly solve the problem should not get the answer.</w:t>
+        <w:t>When user submits an answer, he will be redirected to the restults page. In case the answer was correct, he will see the author’s solutions. Otherwise, it will be hidden. The motivation behind this strategy is that the application’s role is to aid learning. Therefore, showing a different solution to the problem to the user teaches him or her another way of solving it. Of course, a student who didn’t correctly solve the problem should not get the answer.</w:t>
       </w:r>
     </w:p>
     <w:p>
@@ -7481,6 +7513,208 @@
       <w:szCs w:val="28"/>
     </w:rPr>
   </w:style>
+  <w:style w:type="character" w:styleId="ListLabel273">
+    <w:name w:val="ListLabel 273"/>
+    <w:qFormat/>
+    <w:rPr>
+      <w:rFonts w:cs="Calibri"/>
+    </w:rPr>
+  </w:style>
+  <w:style w:type="character" w:styleId="ListLabel274">
+    <w:name w:val="ListLabel 274"/>
+    <w:qFormat/>
+    <w:rPr>
+      <w:rFonts w:cs="Courier New"/>
+    </w:rPr>
+  </w:style>
+  <w:style w:type="character" w:styleId="ListLabel275">
+    <w:name w:val="ListLabel 275"/>
+    <w:qFormat/>
+    <w:rPr>
+      <w:rFonts w:cs="Wingdings"/>
+    </w:rPr>
+  </w:style>
+  <w:style w:type="character" w:styleId="ListLabel276">
+    <w:name w:val="ListLabel 276"/>
+    <w:qFormat/>
+    <w:rPr>
+      <w:rFonts w:cs="Symbol"/>
+    </w:rPr>
+  </w:style>
+  <w:style w:type="character" w:styleId="ListLabel277">
+    <w:name w:val="ListLabel 277"/>
+    <w:qFormat/>
+    <w:rPr>
+      <w:rFonts w:cs="Courier New"/>
+    </w:rPr>
+  </w:style>
+  <w:style w:type="character" w:styleId="ListLabel278">
+    <w:name w:val="ListLabel 278"/>
+    <w:qFormat/>
+    <w:rPr>
+      <w:rFonts w:cs="Wingdings"/>
+    </w:rPr>
+  </w:style>
+  <w:style w:type="character" w:styleId="ListLabel279">
+    <w:name w:val="ListLabel 279"/>
+    <w:qFormat/>
+    <w:rPr>
+      <w:rFonts w:cs="Symbol"/>
+    </w:rPr>
+  </w:style>
+  <w:style w:type="character" w:styleId="ListLabel280">
+    <w:name w:val="ListLabel 280"/>
+    <w:qFormat/>
+    <w:rPr>
+      <w:rFonts w:cs="Courier New"/>
+    </w:rPr>
+  </w:style>
+  <w:style w:type="character" w:styleId="ListLabel281">
+    <w:name w:val="ListLabel 281"/>
+    <w:qFormat/>
+    <w:rPr>
+      <w:rFonts w:cs="Wingdings"/>
+    </w:rPr>
+  </w:style>
+  <w:style w:type="character" w:styleId="ListLabel282">
+    <w:name w:val="ListLabel 282"/>
+    <w:qFormat/>
+    <w:rPr>
+      <w:rFonts w:ascii="Courier New" w:hAnsi="Courier New" w:cs="Courier New"/>
+      <w:sz w:val="20"/>
+    </w:rPr>
+  </w:style>
+  <w:style w:type="character" w:styleId="ListLabel283">
+    <w:name w:val="ListLabel 283"/>
+    <w:qFormat/>
+    <w:rPr>
+      <w:rFonts w:ascii="Times New Roman" w:hAnsi="Times New Roman" w:cs="Courier New"/>
+      <w:sz w:val="24"/>
+    </w:rPr>
+  </w:style>
+  <w:style w:type="character" w:styleId="ListLabel284">
+    <w:name w:val="ListLabel 284"/>
+    <w:qFormat/>
+    <w:rPr/>
+  </w:style>
+  <w:style w:type="character" w:styleId="ListLabel285">
+    <w:name w:val="ListLabel 285"/>
+    <w:qFormat/>
+    <w:rPr>
+      <w:rFonts w:ascii="Times New Roman" w:hAnsi="Times New Roman" w:cs="Times New Roman"/>
+      <w:sz w:val="24"/>
+    </w:rPr>
+  </w:style>
+  <w:style w:type="character" w:styleId="ListLabel286">
+    <w:name w:val="ListLabel 286"/>
+    <w:qFormat/>
+    <w:rPr>
+      <w:rFonts w:ascii="Times New Roman" w:hAnsi="Times New Roman" w:cs="Times New Roman"/>
+      <w:sz w:val="28"/>
+      <w:szCs w:val="28"/>
+    </w:rPr>
+  </w:style>
+  <w:style w:type="character" w:styleId="ListLabel287">
+    <w:name w:val="ListLabel 287"/>
+    <w:qFormat/>
+    <w:rPr>
+      <w:rFonts w:cs="Calibri"/>
+    </w:rPr>
+  </w:style>
+  <w:style w:type="character" w:styleId="ListLabel288">
+    <w:name w:val="ListLabel 288"/>
+    <w:qFormat/>
+    <w:rPr>
+      <w:rFonts w:cs="Courier New"/>
+    </w:rPr>
+  </w:style>
+  <w:style w:type="character" w:styleId="ListLabel289">
+    <w:name w:val="ListLabel 289"/>
+    <w:qFormat/>
+    <w:rPr>
+      <w:rFonts w:cs="Wingdings"/>
+    </w:rPr>
+  </w:style>
+  <w:style w:type="character" w:styleId="ListLabel290">
+    <w:name w:val="ListLabel 290"/>
+    <w:qFormat/>
+    <w:rPr>
+      <w:rFonts w:cs="Symbol"/>
+    </w:rPr>
+  </w:style>
+  <w:style w:type="character" w:styleId="ListLabel291">
+    <w:name w:val="ListLabel 291"/>
+    <w:qFormat/>
+    <w:rPr>
+      <w:rFonts w:cs="Courier New"/>
+    </w:rPr>
+  </w:style>
+  <w:style w:type="character" w:styleId="ListLabel292">
+    <w:name w:val="ListLabel 292"/>
+    <w:qFormat/>
+    <w:rPr>
+      <w:rFonts w:cs="Wingdings"/>
+    </w:rPr>
+  </w:style>
+  <w:style w:type="character" w:styleId="ListLabel293">
+    <w:name w:val="ListLabel 293"/>
+    <w:qFormat/>
+    <w:rPr>
+      <w:rFonts w:cs="Symbol"/>
+    </w:rPr>
+  </w:style>
+  <w:style w:type="character" w:styleId="ListLabel294">
+    <w:name w:val="ListLabel 294"/>
+    <w:qFormat/>
+    <w:rPr>
+      <w:rFonts w:cs="Courier New"/>
+    </w:rPr>
+  </w:style>
+  <w:style w:type="character" w:styleId="ListLabel295">
+    <w:name w:val="ListLabel 295"/>
+    <w:qFormat/>
+    <w:rPr>
+      <w:rFonts w:cs="Wingdings"/>
+    </w:rPr>
+  </w:style>
+  <w:style w:type="character" w:styleId="ListLabel296">
+    <w:name w:val="ListLabel 296"/>
+    <w:qFormat/>
+    <w:rPr>
+      <w:rFonts w:ascii="Courier New" w:hAnsi="Courier New" w:cs="Courier New"/>
+      <w:sz w:val="20"/>
+    </w:rPr>
+  </w:style>
+  <w:style w:type="character" w:styleId="ListLabel297">
+    <w:name w:val="ListLabel 297"/>
+    <w:qFormat/>
+    <w:rPr>
+      <w:rFonts w:ascii="Times New Roman" w:hAnsi="Times New Roman" w:cs="Courier New"/>
+      <w:sz w:val="24"/>
+    </w:rPr>
+  </w:style>
+  <w:style w:type="character" w:styleId="ListLabel298">
+    <w:name w:val="ListLabel 298"/>
+    <w:qFormat/>
+    <w:rPr/>
+  </w:style>
+  <w:style w:type="character" w:styleId="ListLabel299">
+    <w:name w:val="ListLabel 299"/>
+    <w:qFormat/>
+    <w:rPr>
+      <w:rFonts w:ascii="Times New Roman" w:hAnsi="Times New Roman" w:cs="Times New Roman"/>
+      <w:sz w:val="24"/>
+    </w:rPr>
+  </w:style>
+  <w:style w:type="character" w:styleId="ListLabel300">
+    <w:name w:val="ListLabel 300"/>
+    <w:qFormat/>
+    <w:rPr>
+      <w:rFonts w:ascii="Times New Roman" w:hAnsi="Times New Roman" w:cs="Times New Roman"/>
+      <w:sz w:val="28"/>
+      <w:szCs w:val="28"/>
+    </w:rPr>
+  </w:style>
   <w:style w:type="paragraph" w:styleId="Heading" w:customStyle="1">
     <w:name w:val="Heading"/>
     <w:basedOn w:val="Normal"/>

</xml_diff>